<commit_message>
shell 1 y 2 ok
</commit_message>
<xml_diff>
--- a/Laboratorios/Laboratorio 4/Laboratorio No4.docx
+++ b/Laboratorios/Laboratorio 4/Laboratorio No4.docx
@@ -1,6 +1,6 @@
 
 <file path=word/document.xml><?xml version="1.0" encoding="utf-8"?>
-<w:document xmlns:wpc="http://schemas.microsoft.com/office/word/2010/wordprocessingCanvas" xmlns:cx="http://schemas.microsoft.com/office/drawing/2014/chartex" xmlns:cx1="http://schemas.microsoft.com/office/drawing/2015/9/8/chartex" xmlns:cx2="http://schemas.microsoft.com/office/drawing/2015/10/21/chartex" xmlns:cx3="http://schemas.microsoft.com/office/drawing/2016/5/9/chartex" xmlns:cx4="http://schemas.microsoft.com/office/drawing/2016/5/10/chartex" xmlns:cx5="http://schemas.microsoft.com/office/drawing/2016/5/11/chartex" xmlns:cx6="http://schemas.microsoft.com/office/drawing/2016/5/12/chartex" xmlns:cx7="http://schemas.microsoft.com/office/drawing/2016/5/13/chartex" xmlns:cx8="http://schemas.microsoft.com/office/drawing/2016/5/14/chartex" xmlns:mc="http://schemas.openxmlformats.org/markup-compatibility/2006" xmlns:aink="http://schemas.microsoft.com/office/drawing/2016/ink" xmlns:am3d="http://schemas.microsoft.com/office/drawing/2017/model3d" xmlns:o="urn:schemas-microsoft-com:office:office" xmlns:r="http://schemas.openxmlformats.org/officeDocument/2006/relationships" xmlns:m="http://schemas.openxmlformats.org/officeDocument/2006/math" xmlns:v="urn:schemas-microsoft-com:vml" xmlns:wp14="http://schemas.microsoft.com/office/word/2010/wordprocessingDrawing" xmlns:wp="http://schemas.openxmlformats.org/drawingml/2006/wordprocessingDrawing" xmlns:w10="urn:schemas-microsoft-com:office:word" xmlns:w="http://schemas.openxmlformats.org/wordprocessingml/2006/main" xmlns:w14="http://schemas.microsoft.com/office/word/2010/wordml" xmlns:w15="http://schemas.microsoft.com/office/word/2012/wordml" xmlns:w16cex="http://schemas.microsoft.com/office/word/2018/wordml/cex" xmlns:w16cid="http://schemas.microsoft.com/office/word/2016/wordml/cid" xmlns:w16="http://schemas.microsoft.com/office/word/2018/wordml" xmlns:w16se="http://schemas.microsoft.com/office/word/2015/wordml/symex" xmlns:wpg="http://schemas.microsoft.com/office/word/2010/wordprocessingGroup" xmlns:wpi="http://schemas.microsoft.com/office/word/2010/wordprocessingInk" xmlns:wne="http://schemas.microsoft.com/office/word/2006/wordml" xmlns:wps="http://schemas.microsoft.com/office/word/2010/wordprocessingShape" mc:Ignorable="w14 w15 w16se w16cid w16 w16cex wp14">
+<w:document xmlns:wpc="http://schemas.microsoft.com/office/word/2010/wordprocessingCanvas" xmlns:cx="http://schemas.microsoft.com/office/drawing/2014/chartex" xmlns:mc="http://schemas.openxmlformats.org/markup-compatibility/2006" xmlns:o="urn:schemas-microsoft-com:office:office" xmlns:r="http://schemas.openxmlformats.org/officeDocument/2006/relationships" xmlns:m="http://schemas.openxmlformats.org/officeDocument/2006/math" xmlns:v="urn:schemas-microsoft-com:vml" xmlns:wp14="http://schemas.microsoft.com/office/word/2010/wordprocessingDrawing" xmlns:wp="http://schemas.openxmlformats.org/drawingml/2006/wordprocessingDrawing" xmlns:w10="urn:schemas-microsoft-com:office:word" xmlns:w="http://schemas.openxmlformats.org/wordprocessingml/2006/main" xmlns:w14="http://schemas.microsoft.com/office/word/2010/wordml" xmlns:w15="http://schemas.microsoft.com/office/word/2012/wordml" xmlns:w16se="http://schemas.microsoft.com/office/word/2015/wordml/symex" xmlns:wpg="http://schemas.microsoft.com/office/word/2010/wordprocessingGroup" xmlns:wpi="http://schemas.microsoft.com/office/word/2010/wordprocessingInk" xmlns:wne="http://schemas.microsoft.com/office/word/2006/wordml" xmlns:wps="http://schemas.microsoft.com/office/word/2010/wordprocessingShape" mc:Ignorable="w14 w15 w16se wp14">
   <w:body>
     <w:p>
       <w:pPr>
@@ -113,6 +113,7 @@
         <w:pict w14:anchorId="34781C5D">
           <v:group id="_x0000_s1030" style="width:470.9pt;height:.5pt;mso-position-horizontal-relative:char;mso-position-vertical-relative:line" coordsize="9418,10">
             <v:rect id="_x0000_s1031" style="position:absolute;width:9418;height:10" fillcolor="#90c126" stroked="f"/>
+            <w10:wrap type="none"/>
             <w10:anchorlock/>
           </v:group>
         </w:pict>
@@ -264,6 +265,7 @@
         <w:pict w14:anchorId="2D881124">
           <v:group id="_x0000_s1028" style="width:470.9pt;height:.5pt;mso-position-horizontal-relative:char;mso-position-vertical-relative:line" coordsize="9418,10">
             <v:rect id="_x0000_s1029" style="position:absolute;width:9418;height:10" fillcolor="#90c126" stroked="f"/>
+            <w10:wrap type="none"/>
             <w10:anchorlock/>
           </v:group>
         </w:pict>
@@ -396,6 +398,7 @@
       <w:r>
         <w:rPr>
           <w:noProof/>
+          <w:lang w:val="en-US"/>
         </w:rPr>
         <w:drawing>
           <wp:anchor distT="0" distB="0" distL="0" distR="0" simplePos="0" relativeHeight="2" behindDoc="0" locked="0" layoutInCell="1" allowOverlap="1" wp14:anchorId="58064C4C" wp14:editId="04A9DE9F">
@@ -460,7 +463,23 @@
         <w:t xml:space="preserve"> </w:t>
       </w:r>
       <w:r>
-        <w:t>servidores (físicos y virtualizados), todos estos conectados a través de switches (capa 2 y 3), equipos</w:t>
+        <w:t xml:space="preserve">servidores (físicos y </w:t>
+      </w:r>
+      <w:proofErr w:type="spellStart"/>
+      <w:r>
+        <w:t>virtualizados</w:t>
+      </w:r>
+      <w:proofErr w:type="spellEnd"/>
+      <w:r>
+        <w:t xml:space="preserve">), todos estos conectados a través de </w:t>
+      </w:r>
+      <w:proofErr w:type="spellStart"/>
+      <w:r>
+        <w:t>switches</w:t>
+      </w:r>
+      <w:proofErr w:type="spellEnd"/>
+      <w:r>
+        <w:t xml:space="preserve"> (capa 2 y 3), equipos</w:t>
       </w:r>
       <w:r>
         <w:rPr>
@@ -469,7 +488,15 @@
         <w:t xml:space="preserve"> </w:t>
       </w:r>
       <w:r>
-        <w:t>inalámbricos y routers que lo conectan a Internet. También es común contar con infraestructuras en la</w:t>
+        <w:t xml:space="preserve">inalámbricos y </w:t>
+      </w:r>
+      <w:proofErr w:type="spellStart"/>
+      <w:r>
+        <w:t>routers</w:t>
+      </w:r>
+      <w:proofErr w:type="spellEnd"/>
+      <w:r>
+        <w:t xml:space="preserve"> que lo conectan a Internet. También es común contar con infraestructuras en la</w:t>
       </w:r>
       <w:r>
         <w:rPr>
@@ -774,6 +801,7 @@
         <w:pict w14:anchorId="1981B9A0">
           <v:group id="_x0000_s1026" style="width:470.9pt;height:.5pt;mso-position-horizontal-relative:char;mso-position-vertical-relative:line" coordsize="9418,10">
             <v:rect id="_x0000_s1027" style="position:absolute;width:9418;height:10" fillcolor="#90c126" stroked="f"/>
+            <w10:wrap type="none"/>
             <w10:anchorlock/>
           </v:group>
         </w:pict>
@@ -1392,12 +1420,14 @@
         </w:rPr>
         <w:t xml:space="preserve"> </w:t>
       </w:r>
+      <w:proofErr w:type="spellStart"/>
       <w:r>
         <w:rPr>
           <w:sz w:val="20"/>
         </w:rPr>
         <w:t>Slackware</w:t>
       </w:r>
+      <w:proofErr w:type="spellEnd"/>
       <w:r>
         <w:rPr>
           <w:spacing w:val="-13"/>
@@ -1418,12 +1448,14 @@
         </w:rPr>
         <w:t xml:space="preserve"> </w:t>
       </w:r>
+      <w:proofErr w:type="spellStart"/>
       <w:r>
         <w:rPr>
           <w:sz w:val="20"/>
         </w:rPr>
         <w:t>FreeBSD</w:t>
       </w:r>
+      <w:proofErr w:type="spellEnd"/>
       <w:r>
         <w:rPr>
           <w:spacing w:val="-11"/>
@@ -1748,1355 +1780,6 @@
           <w:sz w:val="20"/>
         </w:rPr>
         <w:t>del mismo.</w:t>
-      </w:r>
-    </w:p>
-    <w:p>
-      <w:pPr>
-        <w:pStyle w:val="Prrafodelista"/>
-        <w:numPr>
-          <w:ilvl w:val="1"/>
-          <w:numId w:val="1"/>
-        </w:numPr>
-        <w:tabs>
-          <w:tab w:val="left" w:pos="860"/>
-        </w:tabs>
-        <w:spacing w:line="264" w:lineRule="auto"/>
-        <w:ind w:right="138"/>
-        <w:jc w:val="both"/>
-        <w:rPr>
-          <w:sz w:val="20"/>
-        </w:rPr>
-      </w:pPr>
-      <w:r>
-        <w:rPr>
-          <w:sz w:val="20"/>
-        </w:rPr>
-        <w:t>Estudie</w:t>
-      </w:r>
-      <w:r>
-        <w:rPr>
-          <w:spacing w:val="-10"/>
-          <w:sz w:val="20"/>
-        </w:rPr>
-        <w:t xml:space="preserve"> </w:t>
-      </w:r>
-      <w:r>
-        <w:rPr>
-          <w:sz w:val="20"/>
-        </w:rPr>
-        <w:t>el</w:t>
-      </w:r>
-      <w:r>
-        <w:rPr>
-          <w:spacing w:val="-11"/>
-          <w:sz w:val="20"/>
-        </w:rPr>
-        <w:t xml:space="preserve"> </w:t>
-      </w:r>
-      <w:r>
-        <w:rPr>
-          <w:sz w:val="20"/>
-        </w:rPr>
-        <w:t>funcionamiento</w:t>
-      </w:r>
-      <w:r>
-        <w:rPr>
-          <w:spacing w:val="-5"/>
-          <w:sz w:val="20"/>
-        </w:rPr>
-        <w:t xml:space="preserve"> </w:t>
-      </w:r>
-      <w:r>
-        <w:rPr>
-          <w:sz w:val="20"/>
-        </w:rPr>
-        <w:t>de</w:t>
-      </w:r>
-      <w:r>
-        <w:rPr>
-          <w:spacing w:val="-8"/>
-          <w:sz w:val="20"/>
-        </w:rPr>
-        <w:t xml:space="preserve"> </w:t>
-      </w:r>
-      <w:r>
-        <w:rPr>
-          <w:sz w:val="20"/>
-        </w:rPr>
-        <w:t>comandos</w:t>
-      </w:r>
-      <w:r>
-        <w:rPr>
-          <w:spacing w:val="-8"/>
-          <w:sz w:val="20"/>
-        </w:rPr>
-        <w:t xml:space="preserve"> </w:t>
-      </w:r>
-      <w:r>
-        <w:rPr>
-          <w:sz w:val="20"/>
-        </w:rPr>
-        <w:t>que</w:t>
-      </w:r>
-      <w:r>
-        <w:rPr>
-          <w:spacing w:val="-8"/>
-          <w:sz w:val="20"/>
-        </w:rPr>
-        <w:t xml:space="preserve"> </w:t>
-      </w:r>
-      <w:r>
-        <w:rPr>
-          <w:sz w:val="20"/>
-        </w:rPr>
-        <w:t>dan</w:t>
-      </w:r>
-      <w:r>
-        <w:rPr>
-          <w:spacing w:val="-11"/>
-          <w:sz w:val="20"/>
-        </w:rPr>
-        <w:t xml:space="preserve"> </w:t>
-      </w:r>
-      <w:r>
-        <w:rPr>
-          <w:sz w:val="20"/>
-        </w:rPr>
-        <w:t>información</w:t>
-      </w:r>
-      <w:r>
-        <w:rPr>
-          <w:spacing w:val="-10"/>
-          <w:sz w:val="20"/>
-        </w:rPr>
-        <w:t xml:space="preserve"> </w:t>
-      </w:r>
-      <w:r>
-        <w:rPr>
-          <w:sz w:val="20"/>
-        </w:rPr>
-        <w:t>de</w:t>
-      </w:r>
-      <w:r>
-        <w:rPr>
-          <w:spacing w:val="-9"/>
-          <w:sz w:val="20"/>
-        </w:rPr>
-        <w:t xml:space="preserve"> </w:t>
-      </w:r>
-      <w:r>
-        <w:rPr>
-          <w:sz w:val="20"/>
-        </w:rPr>
-        <w:t>la</w:t>
-      </w:r>
-      <w:r>
-        <w:rPr>
-          <w:spacing w:val="-6"/>
-          <w:sz w:val="20"/>
-        </w:rPr>
-        <w:t xml:space="preserve"> </w:t>
-      </w:r>
-      <w:r>
-        <w:rPr>
-          <w:sz w:val="20"/>
-        </w:rPr>
-        <w:t>red,</w:t>
-      </w:r>
-      <w:r>
-        <w:rPr>
-          <w:spacing w:val="-11"/>
-          <w:sz w:val="20"/>
-        </w:rPr>
-        <w:t xml:space="preserve"> </w:t>
-      </w:r>
-      <w:r>
-        <w:rPr>
-          <w:sz w:val="20"/>
-        </w:rPr>
-        <w:t>ej:</w:t>
-      </w:r>
-      <w:r>
-        <w:rPr>
-          <w:spacing w:val="-8"/>
-          <w:sz w:val="20"/>
-        </w:rPr>
-        <w:t xml:space="preserve"> </w:t>
-      </w:r>
-      <w:r>
-        <w:rPr>
-          <w:sz w:val="20"/>
-        </w:rPr>
-        <w:t>netstat,</w:t>
-      </w:r>
-      <w:r>
-        <w:rPr>
-          <w:spacing w:val="-11"/>
-          <w:sz w:val="20"/>
-        </w:rPr>
-        <w:t xml:space="preserve"> </w:t>
-      </w:r>
-      <w:r>
-        <w:rPr>
-          <w:sz w:val="20"/>
-        </w:rPr>
-        <w:t>vnstat,</w:t>
-      </w:r>
-      <w:r>
-        <w:rPr>
-          <w:spacing w:val="-8"/>
-          <w:sz w:val="20"/>
-        </w:rPr>
-        <w:t xml:space="preserve"> </w:t>
-      </w:r>
-      <w:r>
-        <w:rPr>
-          <w:sz w:val="20"/>
-        </w:rPr>
-        <w:t>route</w:t>
-      </w:r>
-      <w:r>
-        <w:rPr>
-          <w:spacing w:val="-58"/>
-          <w:sz w:val="20"/>
-        </w:rPr>
-        <w:t xml:space="preserve"> </w:t>
-      </w:r>
-      <w:r>
-        <w:rPr>
-          <w:sz w:val="20"/>
-        </w:rPr>
-        <w:t>y ethtool (o equivalentes en Slackware y FreeBSD) revise diferentes parámetros que se puedan</w:t>
-      </w:r>
-      <w:r>
-        <w:rPr>
-          <w:spacing w:val="1"/>
-          <w:sz w:val="20"/>
-        </w:rPr>
-        <w:t xml:space="preserve"> </w:t>
-      </w:r>
-      <w:r>
-        <w:rPr>
-          <w:sz w:val="20"/>
-        </w:rPr>
-        <w:t>usar y cree un programa en Shell que los use (cree un menú con al menos 5 diferentes opciones</w:t>
-      </w:r>
-      <w:r>
-        <w:rPr>
-          <w:spacing w:val="-58"/>
-          <w:sz w:val="20"/>
-        </w:rPr>
-        <w:t xml:space="preserve"> </w:t>
-      </w:r>
-      <w:r>
-        <w:rPr>
-          <w:sz w:val="20"/>
-        </w:rPr>
-        <w:t xml:space="preserve">que muestres diferentes ejecuciones de los comandos). </w:t>
-      </w:r>
-      <w:r>
-        <w:rPr>
-          <w:b/>
-          <w:sz w:val="20"/>
-          <w:u w:val="single"/>
-        </w:rPr>
-        <w:t>Los estudiantes deben ser capaces de</w:t>
-      </w:r>
-      <w:r>
-        <w:rPr>
-          <w:b/>
-          <w:spacing w:val="1"/>
-          <w:sz w:val="20"/>
-        </w:rPr>
-        <w:t xml:space="preserve"> </w:t>
-      </w:r>
-      <w:r>
-        <w:rPr>
-          <w:b/>
-          <w:sz w:val="20"/>
-          <w:u w:val="single"/>
-        </w:rPr>
-        <w:t>entender</w:t>
-      </w:r>
-      <w:r>
-        <w:rPr>
-          <w:b/>
-          <w:spacing w:val="-9"/>
-          <w:sz w:val="20"/>
-          <w:u w:val="single"/>
-        </w:rPr>
-        <w:t xml:space="preserve"> </w:t>
-      </w:r>
-      <w:r>
-        <w:rPr>
-          <w:b/>
-          <w:sz w:val="20"/>
-          <w:u w:val="single"/>
-        </w:rPr>
-        <w:t>la</w:t>
-      </w:r>
-      <w:r>
-        <w:rPr>
-          <w:b/>
-          <w:spacing w:val="-5"/>
-          <w:sz w:val="20"/>
-          <w:u w:val="single"/>
-        </w:rPr>
-        <w:t xml:space="preserve"> </w:t>
-      </w:r>
-      <w:r>
-        <w:rPr>
-          <w:b/>
-          <w:sz w:val="20"/>
-          <w:u w:val="single"/>
-        </w:rPr>
-        <w:t>salida</w:t>
-      </w:r>
-      <w:r>
-        <w:rPr>
-          <w:b/>
-          <w:spacing w:val="-9"/>
-          <w:sz w:val="20"/>
-          <w:u w:val="single"/>
-        </w:rPr>
-        <w:t xml:space="preserve"> </w:t>
-      </w:r>
-      <w:r>
-        <w:rPr>
-          <w:b/>
-          <w:sz w:val="20"/>
-          <w:u w:val="single"/>
-        </w:rPr>
-        <w:t>de</w:t>
-      </w:r>
-      <w:r>
-        <w:rPr>
-          <w:b/>
-          <w:spacing w:val="-6"/>
-          <w:sz w:val="20"/>
-          <w:u w:val="single"/>
-        </w:rPr>
-        <w:t xml:space="preserve"> </w:t>
-      </w:r>
-      <w:r>
-        <w:rPr>
-          <w:b/>
-          <w:sz w:val="20"/>
-          <w:u w:val="single"/>
-        </w:rPr>
-        <w:t>la</w:t>
-      </w:r>
-      <w:r>
-        <w:rPr>
-          <w:b/>
-          <w:spacing w:val="-6"/>
-          <w:sz w:val="20"/>
-          <w:u w:val="single"/>
-        </w:rPr>
-        <w:t xml:space="preserve"> </w:t>
-      </w:r>
-      <w:r>
-        <w:rPr>
-          <w:b/>
-          <w:sz w:val="20"/>
-          <w:u w:val="single"/>
-        </w:rPr>
-        <w:t>ejecución</w:t>
-      </w:r>
-      <w:r>
-        <w:rPr>
-          <w:b/>
-          <w:spacing w:val="-6"/>
-          <w:sz w:val="20"/>
-          <w:u w:val="single"/>
-        </w:rPr>
-        <w:t xml:space="preserve"> </w:t>
-      </w:r>
-      <w:r>
-        <w:rPr>
-          <w:b/>
-          <w:sz w:val="20"/>
-          <w:u w:val="single"/>
-        </w:rPr>
-        <w:t>de</w:t>
-      </w:r>
-      <w:r>
-        <w:rPr>
-          <w:b/>
-          <w:spacing w:val="-8"/>
-          <w:sz w:val="20"/>
-          <w:u w:val="single"/>
-        </w:rPr>
-        <w:t xml:space="preserve"> </w:t>
-      </w:r>
-      <w:r>
-        <w:rPr>
-          <w:b/>
-          <w:sz w:val="20"/>
-          <w:u w:val="single"/>
-        </w:rPr>
-        <w:t>los</w:t>
-      </w:r>
-      <w:r>
-        <w:rPr>
-          <w:b/>
-          <w:spacing w:val="-6"/>
-          <w:sz w:val="20"/>
-          <w:u w:val="single"/>
-        </w:rPr>
-        <w:t xml:space="preserve"> </w:t>
-      </w:r>
-      <w:r>
-        <w:rPr>
-          <w:b/>
-          <w:sz w:val="20"/>
-          <w:u w:val="single"/>
-        </w:rPr>
-        <w:t>comandos</w:t>
-      </w:r>
-      <w:r>
-        <w:rPr>
-          <w:b/>
-          <w:spacing w:val="-3"/>
-          <w:sz w:val="20"/>
-          <w:u w:val="single"/>
-        </w:rPr>
-        <w:t xml:space="preserve"> </w:t>
-      </w:r>
-      <w:r>
-        <w:rPr>
-          <w:b/>
-          <w:sz w:val="20"/>
-          <w:u w:val="single"/>
-        </w:rPr>
-        <w:t>y</w:t>
-      </w:r>
-      <w:r>
-        <w:rPr>
-          <w:b/>
-          <w:spacing w:val="-8"/>
-          <w:sz w:val="20"/>
-          <w:u w:val="single"/>
-        </w:rPr>
-        <w:t xml:space="preserve"> </w:t>
-      </w:r>
-      <w:r>
-        <w:rPr>
-          <w:b/>
-          <w:sz w:val="20"/>
-          <w:u w:val="single"/>
-        </w:rPr>
-        <w:t>presentarla</w:t>
-      </w:r>
-      <w:r>
-        <w:rPr>
-          <w:b/>
-          <w:spacing w:val="-8"/>
-          <w:sz w:val="20"/>
-          <w:u w:val="single"/>
-        </w:rPr>
-        <w:t xml:space="preserve"> </w:t>
-      </w:r>
-      <w:r>
-        <w:rPr>
-          <w:b/>
-          <w:sz w:val="20"/>
-          <w:u w:val="single"/>
-        </w:rPr>
-        <w:t>de</w:t>
-      </w:r>
-      <w:r>
-        <w:rPr>
-          <w:b/>
-          <w:spacing w:val="-7"/>
-          <w:sz w:val="20"/>
-          <w:u w:val="single"/>
-        </w:rPr>
-        <w:t xml:space="preserve"> </w:t>
-      </w:r>
-      <w:r>
-        <w:rPr>
-          <w:b/>
-          <w:sz w:val="20"/>
-          <w:u w:val="single"/>
-        </w:rPr>
-        <w:t>forma</w:t>
-      </w:r>
-      <w:r>
-        <w:rPr>
-          <w:b/>
-          <w:spacing w:val="-7"/>
-          <w:sz w:val="20"/>
-          <w:u w:val="single"/>
-        </w:rPr>
-        <w:t xml:space="preserve"> </w:t>
-      </w:r>
-      <w:r>
-        <w:rPr>
-          <w:b/>
-          <w:sz w:val="20"/>
-          <w:u w:val="single"/>
-        </w:rPr>
-        <w:t>fácil</w:t>
-      </w:r>
-      <w:r>
-        <w:rPr>
-          <w:b/>
-          <w:spacing w:val="-10"/>
-          <w:sz w:val="20"/>
-          <w:u w:val="single"/>
-        </w:rPr>
-        <w:t xml:space="preserve"> </w:t>
-      </w:r>
-      <w:r>
-        <w:rPr>
-          <w:b/>
-          <w:sz w:val="20"/>
-          <w:u w:val="single"/>
-        </w:rPr>
-        <w:t>de</w:t>
-      </w:r>
-      <w:r>
-        <w:rPr>
-          <w:b/>
-          <w:spacing w:val="-6"/>
-          <w:sz w:val="20"/>
-          <w:u w:val="single"/>
-        </w:rPr>
-        <w:t xml:space="preserve"> </w:t>
-      </w:r>
-      <w:r>
-        <w:rPr>
-          <w:b/>
-          <w:sz w:val="20"/>
-          <w:u w:val="single"/>
-        </w:rPr>
-        <w:t>entender</w:t>
-      </w:r>
-      <w:r>
-        <w:rPr>
-          <w:sz w:val="20"/>
-        </w:rPr>
-        <w:t>.</w:t>
-      </w:r>
-    </w:p>
-    <w:p>
-      <w:pPr>
-        <w:pStyle w:val="Prrafodelista"/>
-        <w:numPr>
-          <w:ilvl w:val="1"/>
-          <w:numId w:val="1"/>
-        </w:numPr>
-        <w:tabs>
-          <w:tab w:val="left" w:pos="860"/>
-        </w:tabs>
-        <w:spacing w:line="266" w:lineRule="auto"/>
-        <w:ind w:right="144"/>
-        <w:jc w:val="both"/>
-        <w:rPr>
-          <w:sz w:val="20"/>
-        </w:rPr>
-      </w:pPr>
-      <w:r>
-        <w:rPr>
-          <w:sz w:val="20"/>
-        </w:rPr>
-        <w:t>Construya un Shell que permita saber los procesos que están corriendo en un momento dado en</w:t>
-      </w:r>
-      <w:r>
-        <w:rPr>
-          <w:spacing w:val="-58"/>
-          <w:sz w:val="20"/>
-        </w:rPr>
-        <w:t xml:space="preserve"> </w:t>
-      </w:r>
-      <w:r>
-        <w:rPr>
-          <w:sz w:val="20"/>
-        </w:rPr>
-        <w:t>un</w:t>
-      </w:r>
-      <w:r>
-        <w:rPr>
-          <w:spacing w:val="-11"/>
-          <w:sz w:val="20"/>
-        </w:rPr>
-        <w:t xml:space="preserve"> </w:t>
-      </w:r>
-      <w:r>
-        <w:rPr>
-          <w:sz w:val="20"/>
-        </w:rPr>
-        <w:t>servidor.</w:t>
-      </w:r>
-      <w:r>
-        <w:rPr>
-          <w:spacing w:val="-10"/>
-          <w:sz w:val="20"/>
-        </w:rPr>
-        <w:t xml:space="preserve"> </w:t>
-      </w:r>
-      <w:r>
-        <w:rPr>
-          <w:sz w:val="20"/>
-        </w:rPr>
-        <w:t>Muestre</w:t>
-      </w:r>
-      <w:r>
-        <w:rPr>
-          <w:spacing w:val="-10"/>
-          <w:sz w:val="20"/>
-        </w:rPr>
-        <w:t xml:space="preserve"> </w:t>
-      </w:r>
-      <w:r>
-        <w:rPr>
-          <w:sz w:val="20"/>
-        </w:rPr>
-        <w:t>el</w:t>
-      </w:r>
-      <w:r>
-        <w:rPr>
-          <w:spacing w:val="-12"/>
-          <w:sz w:val="20"/>
-        </w:rPr>
-        <w:t xml:space="preserve"> </w:t>
-      </w:r>
-      <w:r>
-        <w:rPr>
-          <w:sz w:val="20"/>
-        </w:rPr>
-        <w:t>nombre</w:t>
-      </w:r>
-      <w:r>
-        <w:rPr>
-          <w:spacing w:val="-10"/>
-          <w:sz w:val="20"/>
-        </w:rPr>
-        <w:t xml:space="preserve"> </w:t>
-      </w:r>
-      <w:r>
-        <w:rPr>
-          <w:sz w:val="20"/>
-        </w:rPr>
-        <w:t>del</w:t>
-      </w:r>
-      <w:r>
-        <w:rPr>
-          <w:spacing w:val="-11"/>
-          <w:sz w:val="20"/>
-        </w:rPr>
-        <w:t xml:space="preserve"> </w:t>
-      </w:r>
-      <w:r>
-        <w:rPr>
-          <w:sz w:val="20"/>
-        </w:rPr>
-        <w:t>proceso,</w:t>
-      </w:r>
-      <w:r>
-        <w:rPr>
-          <w:spacing w:val="-11"/>
-          <w:sz w:val="20"/>
-        </w:rPr>
-        <w:t xml:space="preserve"> </w:t>
-      </w:r>
-      <w:r>
-        <w:rPr>
-          <w:sz w:val="20"/>
-        </w:rPr>
-        <w:t>su</w:t>
-      </w:r>
-      <w:r>
-        <w:rPr>
-          <w:spacing w:val="-10"/>
-          <w:sz w:val="20"/>
-        </w:rPr>
-        <w:t xml:space="preserve"> </w:t>
-      </w:r>
-      <w:r>
-        <w:rPr>
-          <w:sz w:val="20"/>
-        </w:rPr>
-        <w:t>identificador,</w:t>
-      </w:r>
-      <w:r>
-        <w:rPr>
-          <w:spacing w:val="-13"/>
-          <w:sz w:val="20"/>
-        </w:rPr>
-        <w:t xml:space="preserve"> </w:t>
-      </w:r>
-      <w:r>
-        <w:rPr>
-          <w:sz w:val="20"/>
-        </w:rPr>
-        <w:t>%</w:t>
-      </w:r>
-      <w:r>
-        <w:rPr>
-          <w:spacing w:val="-9"/>
-          <w:sz w:val="20"/>
-        </w:rPr>
-        <w:t xml:space="preserve"> </w:t>
-      </w:r>
-      <w:r>
-        <w:rPr>
-          <w:sz w:val="20"/>
-        </w:rPr>
-        <w:t>de</w:t>
-      </w:r>
-      <w:r>
-        <w:rPr>
-          <w:spacing w:val="-10"/>
-          <w:sz w:val="20"/>
-        </w:rPr>
-        <w:t xml:space="preserve"> </w:t>
-      </w:r>
-      <w:r>
-        <w:rPr>
-          <w:sz w:val="20"/>
-        </w:rPr>
-        <w:t>memoria</w:t>
-      </w:r>
-      <w:r>
-        <w:rPr>
-          <w:spacing w:val="-10"/>
-          <w:sz w:val="20"/>
-        </w:rPr>
-        <w:t xml:space="preserve"> </w:t>
-      </w:r>
-      <w:r>
-        <w:rPr>
-          <w:sz w:val="20"/>
-        </w:rPr>
-        <w:t>y</w:t>
-      </w:r>
-      <w:r>
-        <w:rPr>
-          <w:spacing w:val="-10"/>
-          <w:sz w:val="20"/>
-        </w:rPr>
-        <w:t xml:space="preserve"> </w:t>
-      </w:r>
-      <w:r>
-        <w:rPr>
-          <w:sz w:val="20"/>
-        </w:rPr>
-        <w:t>%</w:t>
-      </w:r>
-      <w:r>
-        <w:rPr>
-          <w:spacing w:val="-8"/>
-          <w:sz w:val="20"/>
-        </w:rPr>
-        <w:t xml:space="preserve"> </w:t>
-      </w:r>
-      <w:r>
-        <w:rPr>
-          <w:sz w:val="20"/>
-        </w:rPr>
-        <w:t>de</w:t>
-      </w:r>
-      <w:r>
-        <w:rPr>
-          <w:spacing w:val="-11"/>
-          <w:sz w:val="20"/>
-        </w:rPr>
-        <w:t xml:space="preserve"> </w:t>
-      </w:r>
-      <w:r>
-        <w:rPr>
-          <w:sz w:val="20"/>
-        </w:rPr>
-        <w:t>CPU</w:t>
-      </w:r>
-      <w:r>
-        <w:rPr>
-          <w:spacing w:val="-10"/>
-          <w:sz w:val="20"/>
-        </w:rPr>
-        <w:t xml:space="preserve"> </w:t>
-      </w:r>
-      <w:r>
-        <w:rPr>
-          <w:sz w:val="20"/>
-        </w:rPr>
-        <w:t>utilizada.</w:t>
-      </w:r>
-    </w:p>
-    <w:p>
-      <w:pPr>
-        <w:pStyle w:val="Prrafodelista"/>
-        <w:numPr>
-          <w:ilvl w:val="1"/>
-          <w:numId w:val="1"/>
-        </w:numPr>
-        <w:tabs>
-          <w:tab w:val="left" w:pos="860"/>
-        </w:tabs>
-        <w:spacing w:line="266" w:lineRule="auto"/>
-        <w:ind w:right="145"/>
-        <w:jc w:val="both"/>
-        <w:rPr>
-          <w:sz w:val="20"/>
-        </w:rPr>
-      </w:pPr>
-      <w:r>
-        <w:rPr>
-          <w:sz w:val="20"/>
-        </w:rPr>
-        <w:t>Cree un Shell que recorra todos el file system y muestre el tamaño total de los directorios</w:t>
-      </w:r>
-      <w:r>
-        <w:rPr>
-          <w:spacing w:val="1"/>
-          <w:sz w:val="20"/>
-        </w:rPr>
-        <w:t xml:space="preserve"> </w:t>
-      </w:r>
-      <w:r>
-        <w:rPr>
-          <w:sz w:val="20"/>
-        </w:rPr>
-        <w:t>ubicados</w:t>
-      </w:r>
-      <w:r>
-        <w:rPr>
-          <w:spacing w:val="-3"/>
-          <w:sz w:val="20"/>
-        </w:rPr>
-        <w:t xml:space="preserve"> </w:t>
-      </w:r>
-      <w:r>
-        <w:rPr>
-          <w:sz w:val="20"/>
-        </w:rPr>
-        <w:t>en</w:t>
-      </w:r>
-      <w:r>
-        <w:rPr>
-          <w:spacing w:val="-4"/>
-          <w:sz w:val="20"/>
-        </w:rPr>
-        <w:t xml:space="preserve"> </w:t>
-      </w:r>
-      <w:r>
-        <w:rPr>
-          <w:sz w:val="20"/>
-        </w:rPr>
-        <w:t>la</w:t>
-      </w:r>
-      <w:r>
-        <w:rPr>
-          <w:spacing w:val="2"/>
-          <w:sz w:val="20"/>
-        </w:rPr>
-        <w:t xml:space="preserve"> </w:t>
-      </w:r>
-      <w:r>
-        <w:rPr>
-          <w:sz w:val="20"/>
-        </w:rPr>
-        <w:t>raíz</w:t>
-      </w:r>
-      <w:r>
-        <w:rPr>
-          <w:spacing w:val="-3"/>
-          <w:sz w:val="20"/>
-        </w:rPr>
-        <w:t xml:space="preserve"> </w:t>
-      </w:r>
-      <w:r>
-        <w:rPr>
-          <w:sz w:val="20"/>
-        </w:rPr>
-        <w:t>del sistema</w:t>
-      </w:r>
-      <w:r>
-        <w:rPr>
-          <w:spacing w:val="-3"/>
-          <w:sz w:val="20"/>
-        </w:rPr>
-        <w:t xml:space="preserve"> </w:t>
-      </w:r>
-      <w:r>
-        <w:rPr>
-          <w:sz w:val="20"/>
-        </w:rPr>
-        <w:t>y los</w:t>
-      </w:r>
-      <w:r>
-        <w:rPr>
-          <w:spacing w:val="-3"/>
-          <w:sz w:val="20"/>
-        </w:rPr>
-        <w:t xml:space="preserve"> </w:t>
-      </w:r>
-      <w:r>
-        <w:rPr>
-          <w:sz w:val="20"/>
-        </w:rPr>
-        <w:t>3 archivos más</w:t>
-      </w:r>
-      <w:r>
-        <w:rPr>
-          <w:spacing w:val="-1"/>
-          <w:sz w:val="20"/>
-        </w:rPr>
-        <w:t xml:space="preserve"> </w:t>
-      </w:r>
-      <w:r>
-        <w:rPr>
-          <w:sz w:val="20"/>
-        </w:rPr>
-        <w:t>grandes (en</w:t>
-      </w:r>
-      <w:r>
-        <w:rPr>
-          <w:spacing w:val="-2"/>
-          <w:sz w:val="20"/>
-        </w:rPr>
-        <w:t xml:space="preserve"> </w:t>
-      </w:r>
-      <w:r>
-        <w:rPr>
-          <w:sz w:val="20"/>
-        </w:rPr>
-        <w:t>bytes)</w:t>
-      </w:r>
-      <w:r>
-        <w:rPr>
-          <w:spacing w:val="-2"/>
-          <w:sz w:val="20"/>
-        </w:rPr>
-        <w:t xml:space="preserve"> </w:t>
-      </w:r>
-      <w:r>
-        <w:rPr>
-          <w:sz w:val="20"/>
-        </w:rPr>
-        <w:t>dentro</w:t>
-      </w:r>
-      <w:r>
-        <w:rPr>
-          <w:spacing w:val="1"/>
-          <w:sz w:val="20"/>
-        </w:rPr>
-        <w:t xml:space="preserve"> </w:t>
-      </w:r>
-      <w:r>
-        <w:rPr>
-          <w:sz w:val="20"/>
-        </w:rPr>
-        <w:t>de</w:t>
-      </w:r>
-      <w:r>
-        <w:rPr>
-          <w:spacing w:val="-3"/>
-          <w:sz w:val="20"/>
-        </w:rPr>
-        <w:t xml:space="preserve"> </w:t>
-      </w:r>
-      <w:r>
-        <w:rPr>
-          <w:sz w:val="20"/>
-        </w:rPr>
-        <w:t>cada uno</w:t>
-      </w:r>
-    </w:p>
-    <w:p>
-      <w:pPr>
-        <w:pStyle w:val="Prrafodelista"/>
-        <w:numPr>
-          <w:ilvl w:val="1"/>
-          <w:numId w:val="1"/>
-        </w:numPr>
-        <w:tabs>
-          <w:tab w:val="left" w:pos="860"/>
-        </w:tabs>
-        <w:spacing w:line="264" w:lineRule="auto"/>
-        <w:ind w:right="150"/>
-        <w:jc w:val="both"/>
-        <w:rPr>
-          <w:sz w:val="20"/>
-        </w:rPr>
-      </w:pPr>
-      <w:r>
-        <w:rPr>
-          <w:spacing w:val="-1"/>
-          <w:sz w:val="20"/>
-        </w:rPr>
-        <w:t>Para</w:t>
-      </w:r>
-      <w:r>
-        <w:rPr>
-          <w:spacing w:val="-15"/>
-          <w:sz w:val="20"/>
-        </w:rPr>
-        <w:t xml:space="preserve"> </w:t>
-      </w:r>
-      <w:r>
-        <w:rPr>
-          <w:spacing w:val="-1"/>
-          <w:sz w:val="20"/>
-        </w:rPr>
-        <w:t>los</w:t>
-      </w:r>
-      <w:r>
-        <w:rPr>
-          <w:spacing w:val="-14"/>
-          <w:sz w:val="20"/>
-        </w:rPr>
-        <w:t xml:space="preserve"> </w:t>
-      </w:r>
-      <w:r>
-        <w:rPr>
-          <w:spacing w:val="-1"/>
-          <w:sz w:val="20"/>
-        </w:rPr>
-        <w:t>grupos</w:t>
-      </w:r>
-      <w:r>
-        <w:rPr>
-          <w:spacing w:val="-14"/>
-          <w:sz w:val="20"/>
-        </w:rPr>
-        <w:t xml:space="preserve"> </w:t>
-      </w:r>
-      <w:r>
-        <w:rPr>
-          <w:sz w:val="20"/>
-        </w:rPr>
-        <w:t>de</w:t>
-      </w:r>
-      <w:r>
-        <w:rPr>
-          <w:spacing w:val="-11"/>
-          <w:sz w:val="20"/>
-        </w:rPr>
-        <w:t xml:space="preserve"> </w:t>
-      </w:r>
-      <w:r>
-        <w:rPr>
-          <w:sz w:val="20"/>
-        </w:rPr>
-        <w:t>3</w:t>
-      </w:r>
-      <w:r>
-        <w:rPr>
-          <w:spacing w:val="-14"/>
-          <w:sz w:val="20"/>
-        </w:rPr>
-        <w:t xml:space="preserve"> </w:t>
-      </w:r>
-      <w:r>
-        <w:rPr>
-          <w:sz w:val="20"/>
-        </w:rPr>
-        <w:t>personas,</w:t>
-      </w:r>
-      <w:r>
-        <w:rPr>
-          <w:spacing w:val="-15"/>
-          <w:sz w:val="20"/>
-        </w:rPr>
-        <w:t xml:space="preserve"> </w:t>
-      </w:r>
-      <w:r>
-        <w:rPr>
-          <w:sz w:val="20"/>
-        </w:rPr>
-        <w:t>realice</w:t>
-      </w:r>
-      <w:r>
-        <w:rPr>
-          <w:spacing w:val="-11"/>
-          <w:sz w:val="20"/>
-        </w:rPr>
-        <w:t xml:space="preserve"> </w:t>
-      </w:r>
-      <w:r>
-        <w:rPr>
-          <w:sz w:val="20"/>
-        </w:rPr>
-        <w:t>scripts</w:t>
-      </w:r>
-      <w:r>
-        <w:rPr>
-          <w:spacing w:val="-11"/>
-          <w:sz w:val="20"/>
-        </w:rPr>
-        <w:t xml:space="preserve"> </w:t>
-      </w:r>
-      <w:r>
-        <w:rPr>
-          <w:sz w:val="20"/>
-        </w:rPr>
-        <w:t>similares</w:t>
-      </w:r>
-      <w:r>
-        <w:rPr>
-          <w:spacing w:val="-10"/>
-          <w:sz w:val="20"/>
-        </w:rPr>
-        <w:t xml:space="preserve"> </w:t>
-      </w:r>
-      <w:r>
-        <w:rPr>
-          <w:sz w:val="20"/>
-        </w:rPr>
-        <w:t>a</w:t>
-      </w:r>
-      <w:r>
-        <w:rPr>
-          <w:spacing w:val="-14"/>
-          <w:sz w:val="20"/>
-        </w:rPr>
-        <w:t xml:space="preserve"> </w:t>
-      </w:r>
-      <w:r>
-        <w:rPr>
-          <w:sz w:val="20"/>
-        </w:rPr>
-        <w:t>los</w:t>
-      </w:r>
-      <w:r>
-        <w:rPr>
-          <w:spacing w:val="-14"/>
-          <w:sz w:val="20"/>
-        </w:rPr>
-        <w:t xml:space="preserve"> </w:t>
-      </w:r>
-      <w:r>
-        <w:rPr>
-          <w:sz w:val="20"/>
-        </w:rPr>
-        <w:t>indicados</w:t>
-      </w:r>
-      <w:r>
-        <w:rPr>
-          <w:spacing w:val="-11"/>
-          <w:sz w:val="20"/>
-        </w:rPr>
-        <w:t xml:space="preserve"> </w:t>
-      </w:r>
-      <w:r>
-        <w:rPr>
-          <w:sz w:val="20"/>
-        </w:rPr>
-        <w:t>en</w:t>
-      </w:r>
-      <w:r>
-        <w:rPr>
-          <w:spacing w:val="-10"/>
-          <w:sz w:val="20"/>
-        </w:rPr>
-        <w:t xml:space="preserve"> </w:t>
-      </w:r>
-      <w:r>
-        <w:rPr>
-          <w:sz w:val="20"/>
-        </w:rPr>
-        <w:t>los</w:t>
-      </w:r>
-      <w:r>
-        <w:rPr>
-          <w:spacing w:val="-12"/>
-          <w:sz w:val="20"/>
-        </w:rPr>
-        <w:t xml:space="preserve"> </w:t>
-      </w:r>
-      <w:r>
-        <w:rPr>
-          <w:sz w:val="20"/>
-        </w:rPr>
-        <w:t>numerales</w:t>
-      </w:r>
-      <w:r>
-        <w:rPr>
-          <w:spacing w:val="-14"/>
-          <w:sz w:val="20"/>
-        </w:rPr>
-        <w:t xml:space="preserve"> </w:t>
-      </w:r>
-      <w:r>
-        <w:rPr>
-          <w:sz w:val="20"/>
-        </w:rPr>
-        <w:t>anteriores</w:t>
-      </w:r>
-      <w:r>
-        <w:rPr>
-          <w:spacing w:val="-58"/>
-          <w:sz w:val="20"/>
-        </w:rPr>
-        <w:t xml:space="preserve"> </w:t>
-      </w:r>
-      <w:r>
-        <w:rPr>
-          <w:sz w:val="20"/>
-        </w:rPr>
-        <w:t>en poweShell.</w:t>
-      </w:r>
-    </w:p>
-    <w:p>
-      <w:pPr>
-        <w:pStyle w:val="Ttulo2"/>
-        <w:numPr>
-          <w:ilvl w:val="0"/>
-          <w:numId w:val="1"/>
-        </w:numPr>
-        <w:tabs>
-          <w:tab w:val="left" w:pos="474"/>
-        </w:tabs>
-      </w:pPr>
-      <w:r>
-        <w:rPr>
-          <w:color w:val="90C126"/>
-        </w:rPr>
-        <w:t>Otras</w:t>
-      </w:r>
-      <w:r>
-        <w:rPr>
-          <w:color w:val="90C126"/>
-          <w:spacing w:val="-4"/>
-        </w:rPr>
-        <w:t xml:space="preserve"> </w:t>
-      </w:r>
-      <w:r>
-        <w:rPr>
-          <w:color w:val="90C126"/>
-        </w:rPr>
-        <w:t>configuraciones</w:t>
-      </w:r>
-      <w:r>
-        <w:rPr>
-          <w:color w:val="90C126"/>
-          <w:spacing w:val="-2"/>
-        </w:rPr>
-        <w:t xml:space="preserve"> </w:t>
-      </w:r>
-      <w:r>
-        <w:rPr>
-          <w:color w:val="90C126"/>
-        </w:rPr>
-        <w:t>de</w:t>
-      </w:r>
-      <w:r>
-        <w:rPr>
-          <w:color w:val="90C126"/>
-          <w:spacing w:val="-1"/>
-        </w:rPr>
-        <w:t xml:space="preserve"> </w:t>
-      </w:r>
-      <w:r>
-        <w:rPr>
-          <w:color w:val="90C126"/>
-        </w:rPr>
-        <w:t>motores</w:t>
-      </w:r>
-      <w:r>
-        <w:rPr>
-          <w:color w:val="90C126"/>
-          <w:spacing w:val="-4"/>
-        </w:rPr>
-        <w:t xml:space="preserve"> </w:t>
-      </w:r>
-      <w:r>
-        <w:rPr>
-          <w:color w:val="90C126"/>
-        </w:rPr>
-        <w:t>de</w:t>
-      </w:r>
-      <w:r>
-        <w:rPr>
-          <w:color w:val="90C126"/>
-          <w:spacing w:val="-2"/>
-        </w:rPr>
-        <w:t xml:space="preserve"> </w:t>
-      </w:r>
-      <w:r>
-        <w:rPr>
-          <w:color w:val="90C126"/>
-        </w:rPr>
-        <w:t>bases</w:t>
-      </w:r>
-      <w:r>
-        <w:rPr>
-          <w:color w:val="90C126"/>
-          <w:spacing w:val="-1"/>
-        </w:rPr>
-        <w:t xml:space="preserve"> </w:t>
-      </w:r>
-      <w:r>
-        <w:rPr>
-          <w:color w:val="90C126"/>
-        </w:rPr>
-        <w:t>de</w:t>
-      </w:r>
-      <w:r>
-        <w:rPr>
-          <w:color w:val="90C126"/>
-          <w:spacing w:val="-2"/>
-        </w:rPr>
-        <w:t xml:space="preserve"> </w:t>
-      </w:r>
-      <w:r>
-        <w:rPr>
-          <w:color w:val="90C126"/>
-        </w:rPr>
-        <w:t>datos</w:t>
-      </w:r>
-    </w:p>
-    <w:p>
-      <w:pPr>
-        <w:pStyle w:val="Prrafodelista"/>
-        <w:numPr>
-          <w:ilvl w:val="1"/>
-          <w:numId w:val="1"/>
-        </w:numPr>
-        <w:tabs>
-          <w:tab w:val="left" w:pos="860"/>
-        </w:tabs>
-        <w:spacing w:line="264" w:lineRule="auto"/>
-        <w:ind w:right="146"/>
-        <w:jc w:val="both"/>
-        <w:rPr>
-          <w:sz w:val="20"/>
-        </w:rPr>
-      </w:pPr>
-      <w:r>
-        <w:rPr>
-          <w:sz w:val="20"/>
-        </w:rPr>
-        <w:t>En los servidores en los que instaló las bases de datos, configure el sistema operativo de tal</w:t>
-      </w:r>
-      <w:r>
-        <w:rPr>
-          <w:spacing w:val="1"/>
-          <w:sz w:val="20"/>
-        </w:rPr>
-        <w:t xml:space="preserve"> </w:t>
-      </w:r>
-      <w:r>
-        <w:rPr>
-          <w:sz w:val="20"/>
-        </w:rPr>
-        <w:t>manera los motores de base de datos suban automáticamente cuando arranque el sistema</w:t>
-      </w:r>
-      <w:r>
-        <w:rPr>
-          <w:spacing w:val="1"/>
-          <w:sz w:val="20"/>
-        </w:rPr>
-        <w:t xml:space="preserve"> </w:t>
-      </w:r>
-      <w:r>
-        <w:rPr>
-          <w:sz w:val="20"/>
-        </w:rPr>
-        <w:t>operativo.</w:t>
       </w:r>
     </w:p>
     <w:p>
@@ -3106,22 +1789,54 @@
           <w:tab w:val="left" w:pos="860"/>
         </w:tabs>
         <w:spacing w:line="264" w:lineRule="auto"/>
-        <w:ind w:left="1835" w:right="146" w:firstLine="0"/>
-        <w:jc w:val="center"/>
-        <w:rPr>
-          <w:color w:val="FF0000"/>
-          <w:sz w:val="24"/>
-          <w:szCs w:val="24"/>
-        </w:rPr>
-      </w:pPr>
-      <w:r>
-        <w:rPr>
-          <w:color w:val="FF0000"/>
-          <w:sz w:val="24"/>
-          <w:szCs w:val="24"/>
-        </w:rPr>
-        <w:t>POSTGRESQL – Linux SLACKWARE</w:t>
-      </w:r>
+        <w:ind w:right="149" w:firstLine="0"/>
+        <w:jc w:val="left"/>
+        <w:rPr>
+          <w:sz w:val="20"/>
+        </w:rPr>
+      </w:pPr>
+      <w:r>
+        <w:rPr>
+          <w:sz w:val="20"/>
+        </w:rPr>
+        <w:t xml:space="preserve">Primero creamos un Shell en donde se le soliciten los datos al usuario, luego de </w:t>
+      </w:r>
+      <w:proofErr w:type="gramStart"/>
+      <w:r>
+        <w:rPr>
+          <w:sz w:val="20"/>
+        </w:rPr>
+        <w:t>ello  con</w:t>
+      </w:r>
+      <w:proofErr w:type="gramEnd"/>
+      <w:r>
+        <w:rPr>
+          <w:sz w:val="20"/>
+        </w:rPr>
+        <w:t xml:space="preserve"> los datos proporcionados se añade como una nueva línea de texto al archivo </w:t>
+      </w:r>
+      <w:proofErr w:type="spellStart"/>
+      <w:r>
+        <w:rPr>
+          <w:sz w:val="20"/>
+        </w:rPr>
+        <w:t>etc</w:t>
+      </w:r>
+      <w:proofErr w:type="spellEnd"/>
+      <w:r>
+        <w:rPr>
+          <w:sz w:val="20"/>
+        </w:rPr>
+        <w:t xml:space="preserve"> /</w:t>
+      </w:r>
+      <w:proofErr w:type="spellStart"/>
+      <w:r>
+        <w:rPr>
+          <w:sz w:val="20"/>
+        </w:rPr>
+        <w:t>crontab</w:t>
+      </w:r>
+      <w:proofErr w:type="spellEnd"/>
     </w:p>
     <w:p>
       <w:pPr>
@@ -3130,44 +1845,22 @@
           <w:tab w:val="left" w:pos="860"/>
         </w:tabs>
         <w:spacing w:line="264" w:lineRule="auto"/>
-        <w:ind w:right="146" w:firstLine="0"/>
+        <w:ind w:right="149" w:firstLine="0"/>
         <w:jc w:val="left"/>
         <w:rPr>
-          <w:color w:val="00B050"/>
-          <w:sz w:val="20"/>
-        </w:rPr>
-      </w:pPr>
-      <w:r>
-        <w:rPr>
-          <w:color w:val="00B050"/>
-          <w:sz w:val="20"/>
-        </w:rPr>
-        <w:t>Lo primero que debemos hacer es modificar el archivo que inicia todas las configuraciones al bootear el sistema operativo. Este archivo lo encontramos en la ruta “cd etc/rc.d” y una vez dentro del directorio, editamos el archivo con el comando “vi rc.local” y nos debe aparecer lo siguiente:</w:t>
-      </w:r>
-    </w:p>
-    <w:p>
-      <w:pPr>
-        <w:pStyle w:val="Prrafodelista"/>
-        <w:tabs>
-          <w:tab w:val="left" w:pos="860"/>
-        </w:tabs>
-        <w:spacing w:line="264" w:lineRule="auto"/>
-        <w:ind w:right="146" w:firstLine="0"/>
-        <w:jc w:val="center"/>
-        <w:rPr>
-          <w:color w:val="00B050"/>
           <w:sz w:val="20"/>
         </w:rPr>
       </w:pPr>
       <w:r>
         <w:rPr>
           <w:noProof/>
+          <w:lang w:val="en-US"/>
         </w:rPr>
         <w:drawing>
-          <wp:inline distT="0" distB="0" distL="0" distR="0" wp14:anchorId="7F90B3A7" wp14:editId="6D4918BC">
-            <wp:extent cx="4714875" cy="1323975"/>
-            <wp:effectExtent l="0" t="0" r="9525" b="9525"/>
-            <wp:docPr id="3" name="Imagen 3"/>
+          <wp:inline distT="0" distB="0" distL="0" distR="0" wp14:anchorId="165CCB2C" wp14:editId="50C64EB2">
+            <wp:extent cx="6121400" cy="3259455"/>
+            <wp:effectExtent l="0" t="0" r="0" b="0"/>
+            <wp:docPr id="9" name="Imagen 9"/>
             <wp:cNvGraphicFramePr>
               <a:graphicFrameLocks xmlns:a="http://schemas.openxmlformats.org/drawingml/2006/main" noChangeAspect="1"/>
             </wp:cNvGraphicFramePr>
@@ -3187,7 +1880,7 @@
                   <pic:spPr>
                     <a:xfrm>
                       <a:off x="0" y="0"/>
-                      <a:ext cx="4714875" cy="1323975"/>
+                      <a:ext cx="6121400" cy="3259455"/>
                     </a:xfrm>
                     <a:prstGeom prst="rect">
                       <a:avLst/>
@@ -3207,19 +1900,17 @@
           <w:tab w:val="left" w:pos="860"/>
         </w:tabs>
         <w:spacing w:line="264" w:lineRule="auto"/>
-        <w:ind w:right="146" w:firstLine="0"/>
-        <w:jc w:val="center"/>
-        <w:rPr>
-          <w:color w:val="00B050"/>
-          <w:sz w:val="20"/>
-        </w:rPr>
-      </w:pPr>
-      <w:r>
-        <w:rPr>
-          <w:color w:val="00B050"/>
-          <w:sz w:val="20"/>
-        </w:rPr>
-        <w:t>Podemos notar que nos muestra un mensaje que dice que pongamos todos los comandos que necesitamos que se corran cuando la maquina este iniciando. Así que es justo lo que haremos, digitaremos el comando que permite inicializar el servidor de la base de datos</w:t>
+        <w:ind w:right="149" w:firstLine="0"/>
+        <w:jc w:val="left"/>
+        <w:rPr>
+          <w:sz w:val="20"/>
+        </w:rPr>
+      </w:pPr>
+      <w:r>
+        <w:rPr>
+          <w:sz w:val="20"/>
+        </w:rPr>
+        <w:t>Ingresamos los datos solicitados:</w:t>
       </w:r>
     </w:p>
     <w:p>
@@ -3229,22 +1920,22 @@
           <w:tab w:val="left" w:pos="860"/>
         </w:tabs>
         <w:spacing w:line="264" w:lineRule="auto"/>
-        <w:ind w:right="146" w:firstLine="0"/>
-        <w:jc w:val="center"/>
-        <w:rPr>
-          <w:color w:val="00B050"/>
+        <w:ind w:right="149" w:firstLine="0"/>
+        <w:jc w:val="left"/>
+        <w:rPr>
           <w:sz w:val="20"/>
         </w:rPr>
       </w:pPr>
       <w:r>
         <w:rPr>
           <w:noProof/>
+          <w:lang w:val="en-US"/>
         </w:rPr>
         <w:drawing>
-          <wp:inline distT="0" distB="0" distL="0" distR="0" wp14:anchorId="5A1EB752" wp14:editId="6D163ED8">
-            <wp:extent cx="6121400" cy="1417320"/>
-            <wp:effectExtent l="0" t="0" r="0" b="0"/>
-            <wp:docPr id="4" name="Imagen 4"/>
+          <wp:inline distT="0" distB="0" distL="0" distR="0" wp14:anchorId="312EA431" wp14:editId="655DB1DB">
+            <wp:extent cx="5343525" cy="2990850"/>
+            <wp:effectExtent l="0" t="0" r="9525" b="0"/>
+            <wp:docPr id="10" name="Imagen 10"/>
             <wp:cNvGraphicFramePr>
               <a:graphicFrameLocks xmlns:a="http://schemas.openxmlformats.org/drawingml/2006/main" noChangeAspect="1"/>
             </wp:cNvGraphicFramePr>
@@ -3264,7 +1955,7 @@
                   <pic:spPr>
                     <a:xfrm>
                       <a:off x="0" y="0"/>
-                      <a:ext cx="6121400" cy="1417320"/>
+                      <a:ext cx="5343525" cy="2990850"/>
                     </a:xfrm>
                     <a:prstGeom prst="rect">
                       <a:avLst/>
@@ -3284,13 +1975,19 @@
           <w:tab w:val="left" w:pos="860"/>
         </w:tabs>
         <w:spacing w:line="264" w:lineRule="auto"/>
-        <w:ind w:right="146" w:firstLine="0"/>
-        <w:jc w:val="center"/>
-        <w:rPr>
-          <w:color w:val="00B050"/>
-          <w:sz w:val="20"/>
-        </w:rPr>
-      </w:pPr>
+        <w:ind w:right="149" w:firstLine="0"/>
+        <w:jc w:val="left"/>
+        <w:rPr>
+          <w:sz w:val="20"/>
+        </w:rPr>
+      </w:pPr>
+      <w:r>
+        <w:rPr>
+          <w:sz w:val="20"/>
+        </w:rPr>
+        <w:lastRenderedPageBreak/>
+        <w:t>Luego verificamos el archivo y vemos que se ejecutó correctamente</w:t>
+      </w:r>
     </w:p>
     <w:p>
       <w:pPr>
@@ -3299,44 +1996,8 @@
           <w:tab w:val="left" w:pos="860"/>
         </w:tabs>
         <w:spacing w:line="264" w:lineRule="auto"/>
-        <w:ind w:right="146" w:firstLine="0"/>
-        <w:jc w:val="center"/>
-        <w:rPr>
-          <w:color w:val="00B050"/>
-          <w:sz w:val="20"/>
-        </w:rPr>
-      </w:pPr>
-      <w:r>
-        <w:rPr>
-          <w:sz w:val="20"/>
-        </w:rPr>
-        <w:lastRenderedPageBreak/>
-        <w:br/>
-      </w:r>
-      <w:r>
-        <w:rPr>
-          <w:color w:val="00B050"/>
-          <w:sz w:val="20"/>
-        </w:rPr>
-        <w:t>Guardamos el archivo y apagamos la máquina. Nuevamente la iniciamos y</w:t>
-      </w:r>
-      <w:r>
-        <w:rPr>
-          <w:color w:val="00B050"/>
-          <w:sz w:val="20"/>
-        </w:rPr>
-        <w:t xml:space="preserve"> cuando nuestro servidor este iniciado, nos aparecerá el siguiente mensaje</w:t>
-      </w:r>
-    </w:p>
-    <w:p>
-      <w:pPr>
-        <w:pStyle w:val="Prrafodelista"/>
-        <w:tabs>
-          <w:tab w:val="left" w:pos="860"/>
-        </w:tabs>
-        <w:spacing w:line="264" w:lineRule="auto"/>
-        <w:ind w:right="146" w:firstLine="0"/>
-        <w:jc w:val="center"/>
+        <w:ind w:right="149" w:firstLine="0"/>
+        <w:jc w:val="left"/>
         <w:rPr>
           <w:sz w:val="20"/>
         </w:rPr>
@@ -3344,12 +2005,13 @@
       <w:r>
         <w:rPr>
           <w:noProof/>
+          <w:lang w:val="en-US"/>
         </w:rPr>
         <w:drawing>
-          <wp:inline distT="0" distB="0" distL="0" distR="0" wp14:anchorId="60B14DB4" wp14:editId="0CFED6A6">
-            <wp:extent cx="3324225" cy="466725"/>
-            <wp:effectExtent l="0" t="0" r="9525" b="9525"/>
-            <wp:docPr id="2" name="Imagen 2"/>
+          <wp:inline distT="0" distB="0" distL="0" distR="0" wp14:anchorId="1B203D7C" wp14:editId="14C8BAB9">
+            <wp:extent cx="6121400" cy="3418840"/>
+            <wp:effectExtent l="0" t="0" r="0" b="0"/>
+            <wp:docPr id="11" name="Imagen 11"/>
             <wp:cNvGraphicFramePr>
               <a:graphicFrameLocks xmlns:a="http://schemas.openxmlformats.org/drawingml/2006/main" noChangeAspect="1"/>
             </wp:cNvGraphicFramePr>
@@ -3369,7 +2031,7 @@
                   <pic:spPr>
                     <a:xfrm>
                       <a:off x="0" y="0"/>
-                      <a:ext cx="3324225" cy="466725"/>
+                      <a:ext cx="6121400" cy="3418840"/>
                     </a:xfrm>
                     <a:prstGeom prst="rect">
                       <a:avLst/>
@@ -3385,16 +2047,600 @@
     <w:p>
       <w:pPr>
         <w:pStyle w:val="Prrafodelista"/>
+        <w:numPr>
+          <w:ilvl w:val="1"/>
+          <w:numId w:val="1"/>
+        </w:numPr>
         <w:tabs>
           <w:tab w:val="left" w:pos="860"/>
         </w:tabs>
         <w:spacing w:line="264" w:lineRule="auto"/>
-        <w:ind w:right="146" w:firstLine="0"/>
-        <w:jc w:val="center"/>
-        <w:rPr>
-          <w:sz w:val="20"/>
-        </w:rPr>
-      </w:pPr>
+        <w:ind w:right="138"/>
+        <w:jc w:val="both"/>
+        <w:rPr>
+          <w:sz w:val="20"/>
+        </w:rPr>
+      </w:pPr>
+      <w:r>
+        <w:rPr>
+          <w:sz w:val="20"/>
+        </w:rPr>
+        <w:t>Estudie</w:t>
+      </w:r>
+      <w:r>
+        <w:rPr>
+          <w:spacing w:val="-10"/>
+          <w:sz w:val="20"/>
+        </w:rPr>
+        <w:t xml:space="preserve"> </w:t>
+      </w:r>
+      <w:r>
+        <w:rPr>
+          <w:sz w:val="20"/>
+        </w:rPr>
+        <w:t>el</w:t>
+      </w:r>
+      <w:r>
+        <w:rPr>
+          <w:spacing w:val="-11"/>
+          <w:sz w:val="20"/>
+        </w:rPr>
+        <w:t xml:space="preserve"> </w:t>
+      </w:r>
+      <w:r>
+        <w:rPr>
+          <w:sz w:val="20"/>
+        </w:rPr>
+        <w:t>funcionamiento</w:t>
+      </w:r>
+      <w:r>
+        <w:rPr>
+          <w:spacing w:val="-5"/>
+          <w:sz w:val="20"/>
+        </w:rPr>
+        <w:t xml:space="preserve"> </w:t>
+      </w:r>
+      <w:r>
+        <w:rPr>
+          <w:sz w:val="20"/>
+        </w:rPr>
+        <w:t>de</w:t>
+      </w:r>
+      <w:r>
+        <w:rPr>
+          <w:spacing w:val="-8"/>
+          <w:sz w:val="20"/>
+        </w:rPr>
+        <w:t xml:space="preserve"> </w:t>
+      </w:r>
+      <w:r>
+        <w:rPr>
+          <w:sz w:val="20"/>
+        </w:rPr>
+        <w:t>comandos</w:t>
+      </w:r>
+      <w:r>
+        <w:rPr>
+          <w:spacing w:val="-8"/>
+          <w:sz w:val="20"/>
+        </w:rPr>
+        <w:t xml:space="preserve"> </w:t>
+      </w:r>
+      <w:r>
+        <w:rPr>
+          <w:sz w:val="20"/>
+        </w:rPr>
+        <w:t>que</w:t>
+      </w:r>
+      <w:r>
+        <w:rPr>
+          <w:spacing w:val="-8"/>
+          <w:sz w:val="20"/>
+        </w:rPr>
+        <w:t xml:space="preserve"> </w:t>
+      </w:r>
+      <w:r>
+        <w:rPr>
+          <w:sz w:val="20"/>
+        </w:rPr>
+        <w:t>dan</w:t>
+      </w:r>
+      <w:r>
+        <w:rPr>
+          <w:spacing w:val="-11"/>
+          <w:sz w:val="20"/>
+        </w:rPr>
+        <w:t xml:space="preserve"> </w:t>
+      </w:r>
+      <w:r>
+        <w:rPr>
+          <w:sz w:val="20"/>
+        </w:rPr>
+        <w:t>información</w:t>
+      </w:r>
+      <w:r>
+        <w:rPr>
+          <w:spacing w:val="-10"/>
+          <w:sz w:val="20"/>
+        </w:rPr>
+        <w:t xml:space="preserve"> </w:t>
+      </w:r>
+      <w:r>
+        <w:rPr>
+          <w:sz w:val="20"/>
+        </w:rPr>
+        <w:t>de</w:t>
+      </w:r>
+      <w:r>
+        <w:rPr>
+          <w:spacing w:val="-9"/>
+          <w:sz w:val="20"/>
+        </w:rPr>
+        <w:t xml:space="preserve"> </w:t>
+      </w:r>
+      <w:r>
+        <w:rPr>
+          <w:sz w:val="20"/>
+        </w:rPr>
+        <w:t>la</w:t>
+      </w:r>
+      <w:r>
+        <w:rPr>
+          <w:spacing w:val="-6"/>
+          <w:sz w:val="20"/>
+        </w:rPr>
+        <w:t xml:space="preserve"> </w:t>
+      </w:r>
+      <w:r>
+        <w:rPr>
+          <w:sz w:val="20"/>
+        </w:rPr>
+        <w:t>red,</w:t>
+      </w:r>
+      <w:r>
+        <w:rPr>
+          <w:spacing w:val="-11"/>
+          <w:sz w:val="20"/>
+        </w:rPr>
+        <w:t xml:space="preserve"> </w:t>
+      </w:r>
+      <w:proofErr w:type="spellStart"/>
+      <w:r>
+        <w:rPr>
+          <w:sz w:val="20"/>
+        </w:rPr>
+        <w:t>ej</w:t>
+      </w:r>
+      <w:proofErr w:type="spellEnd"/>
+      <w:r>
+        <w:rPr>
+          <w:sz w:val="20"/>
+        </w:rPr>
+        <w:t>:</w:t>
+      </w:r>
+      <w:r>
+        <w:rPr>
+          <w:spacing w:val="-8"/>
+          <w:sz w:val="20"/>
+        </w:rPr>
+        <w:t xml:space="preserve"> </w:t>
+      </w:r>
+      <w:proofErr w:type="spellStart"/>
+      <w:r>
+        <w:rPr>
+          <w:sz w:val="20"/>
+        </w:rPr>
+        <w:t>netstat</w:t>
+      </w:r>
+      <w:proofErr w:type="spellEnd"/>
+      <w:r>
+        <w:rPr>
+          <w:sz w:val="20"/>
+        </w:rPr>
+        <w:t>,</w:t>
+      </w:r>
+      <w:r>
+        <w:rPr>
+          <w:spacing w:val="-11"/>
+          <w:sz w:val="20"/>
+        </w:rPr>
+        <w:t xml:space="preserve"> </w:t>
+      </w:r>
+      <w:proofErr w:type="spellStart"/>
+      <w:r>
+        <w:rPr>
+          <w:sz w:val="20"/>
+        </w:rPr>
+        <w:t>vnstat</w:t>
+      </w:r>
+      <w:proofErr w:type="spellEnd"/>
+      <w:r>
+        <w:rPr>
+          <w:sz w:val="20"/>
+        </w:rPr>
+        <w:t>,</w:t>
+      </w:r>
+      <w:r>
+        <w:rPr>
+          <w:spacing w:val="-8"/>
+          <w:sz w:val="20"/>
+        </w:rPr>
+        <w:t xml:space="preserve"> </w:t>
+      </w:r>
+      <w:proofErr w:type="spellStart"/>
+      <w:r>
+        <w:rPr>
+          <w:sz w:val="20"/>
+        </w:rPr>
+        <w:t>route</w:t>
+      </w:r>
+      <w:proofErr w:type="spellEnd"/>
+      <w:r>
+        <w:rPr>
+          <w:spacing w:val="-58"/>
+          <w:sz w:val="20"/>
+        </w:rPr>
+        <w:t xml:space="preserve"> </w:t>
+      </w:r>
+      <w:r>
+        <w:rPr>
+          <w:sz w:val="20"/>
+        </w:rPr>
+        <w:t xml:space="preserve">y </w:t>
+      </w:r>
+      <w:proofErr w:type="spellStart"/>
+      <w:r>
+        <w:rPr>
+          <w:sz w:val="20"/>
+        </w:rPr>
+        <w:t>ethtool</w:t>
+      </w:r>
+      <w:proofErr w:type="spellEnd"/>
+      <w:r>
+        <w:rPr>
+          <w:sz w:val="20"/>
+        </w:rPr>
+        <w:t xml:space="preserve"> (o equivalentes en </w:t>
+      </w:r>
+      <w:proofErr w:type="spellStart"/>
+      <w:r>
+        <w:rPr>
+          <w:sz w:val="20"/>
+        </w:rPr>
+        <w:t>Slackware</w:t>
+      </w:r>
+      <w:proofErr w:type="spellEnd"/>
+      <w:r>
+        <w:rPr>
+          <w:sz w:val="20"/>
+        </w:rPr>
+        <w:t xml:space="preserve"> y </w:t>
+      </w:r>
+      <w:proofErr w:type="spellStart"/>
+      <w:r>
+        <w:rPr>
+          <w:sz w:val="20"/>
+        </w:rPr>
+        <w:t>FreeBSD</w:t>
+      </w:r>
+      <w:proofErr w:type="spellEnd"/>
+      <w:r>
+        <w:rPr>
+          <w:sz w:val="20"/>
+        </w:rPr>
+        <w:t>) revise diferentes parámetros que se puedan</w:t>
+      </w:r>
+      <w:r>
+        <w:rPr>
+          <w:spacing w:val="1"/>
+          <w:sz w:val="20"/>
+        </w:rPr>
+        <w:t xml:space="preserve"> </w:t>
+      </w:r>
+      <w:r>
+        <w:rPr>
+          <w:sz w:val="20"/>
+        </w:rPr>
+        <w:t>usar y cree un programa en Shell que los use (cree un menú con al menos 5 diferentes opciones</w:t>
+      </w:r>
+      <w:r>
+        <w:rPr>
+          <w:spacing w:val="-58"/>
+          <w:sz w:val="20"/>
+        </w:rPr>
+        <w:t xml:space="preserve"> </w:t>
+      </w:r>
+      <w:r>
+        <w:rPr>
+          <w:sz w:val="20"/>
+        </w:rPr>
+        <w:t xml:space="preserve">que muestres diferentes ejecuciones de los comandos). </w:t>
+      </w:r>
+      <w:r>
+        <w:rPr>
+          <w:b/>
+          <w:sz w:val="20"/>
+          <w:u w:val="single"/>
+        </w:rPr>
+        <w:t>Los estudiantes deben ser capaces de</w:t>
+      </w:r>
+      <w:r>
+        <w:rPr>
+          <w:b/>
+          <w:spacing w:val="1"/>
+          <w:sz w:val="20"/>
+        </w:rPr>
+        <w:t xml:space="preserve"> </w:t>
+      </w:r>
+      <w:r>
+        <w:rPr>
+          <w:b/>
+          <w:sz w:val="20"/>
+          <w:u w:val="single"/>
+        </w:rPr>
+        <w:t>entender</w:t>
+      </w:r>
+      <w:r>
+        <w:rPr>
+          <w:b/>
+          <w:spacing w:val="-9"/>
+          <w:sz w:val="20"/>
+          <w:u w:val="single"/>
+        </w:rPr>
+        <w:t xml:space="preserve"> </w:t>
+      </w:r>
+      <w:r>
+        <w:rPr>
+          <w:b/>
+          <w:sz w:val="20"/>
+          <w:u w:val="single"/>
+        </w:rPr>
+        <w:t>la</w:t>
+      </w:r>
+      <w:r>
+        <w:rPr>
+          <w:b/>
+          <w:spacing w:val="-5"/>
+          <w:sz w:val="20"/>
+          <w:u w:val="single"/>
+        </w:rPr>
+        <w:t xml:space="preserve"> </w:t>
+      </w:r>
+      <w:r>
+        <w:rPr>
+          <w:b/>
+          <w:sz w:val="20"/>
+          <w:u w:val="single"/>
+        </w:rPr>
+        <w:t>salida</w:t>
+      </w:r>
+      <w:r>
+        <w:rPr>
+          <w:b/>
+          <w:spacing w:val="-9"/>
+          <w:sz w:val="20"/>
+          <w:u w:val="single"/>
+        </w:rPr>
+        <w:t xml:space="preserve"> </w:t>
+      </w:r>
+      <w:r>
+        <w:rPr>
+          <w:b/>
+          <w:sz w:val="20"/>
+          <w:u w:val="single"/>
+        </w:rPr>
+        <w:t>de</w:t>
+      </w:r>
+      <w:r>
+        <w:rPr>
+          <w:b/>
+          <w:spacing w:val="-6"/>
+          <w:sz w:val="20"/>
+          <w:u w:val="single"/>
+        </w:rPr>
+        <w:t xml:space="preserve"> </w:t>
+      </w:r>
+      <w:r>
+        <w:rPr>
+          <w:b/>
+          <w:sz w:val="20"/>
+          <w:u w:val="single"/>
+        </w:rPr>
+        <w:t>la</w:t>
+      </w:r>
+      <w:r>
+        <w:rPr>
+          <w:b/>
+          <w:spacing w:val="-6"/>
+          <w:sz w:val="20"/>
+          <w:u w:val="single"/>
+        </w:rPr>
+        <w:t xml:space="preserve"> </w:t>
+      </w:r>
+      <w:r>
+        <w:rPr>
+          <w:b/>
+          <w:sz w:val="20"/>
+          <w:u w:val="single"/>
+        </w:rPr>
+        <w:t>ejecución</w:t>
+      </w:r>
+      <w:r>
+        <w:rPr>
+          <w:b/>
+          <w:spacing w:val="-6"/>
+          <w:sz w:val="20"/>
+          <w:u w:val="single"/>
+        </w:rPr>
+        <w:t xml:space="preserve"> </w:t>
+      </w:r>
+      <w:r>
+        <w:rPr>
+          <w:b/>
+          <w:sz w:val="20"/>
+          <w:u w:val="single"/>
+        </w:rPr>
+        <w:t>de</w:t>
+      </w:r>
+      <w:r>
+        <w:rPr>
+          <w:b/>
+          <w:spacing w:val="-8"/>
+          <w:sz w:val="20"/>
+          <w:u w:val="single"/>
+        </w:rPr>
+        <w:t xml:space="preserve"> </w:t>
+      </w:r>
+      <w:r>
+        <w:rPr>
+          <w:b/>
+          <w:sz w:val="20"/>
+          <w:u w:val="single"/>
+        </w:rPr>
+        <w:t>los</w:t>
+      </w:r>
+      <w:r>
+        <w:rPr>
+          <w:b/>
+          <w:spacing w:val="-6"/>
+          <w:sz w:val="20"/>
+          <w:u w:val="single"/>
+        </w:rPr>
+        <w:t xml:space="preserve"> </w:t>
+      </w:r>
+      <w:r>
+        <w:rPr>
+          <w:b/>
+          <w:sz w:val="20"/>
+          <w:u w:val="single"/>
+        </w:rPr>
+        <w:t>comandos</w:t>
+      </w:r>
+      <w:r>
+        <w:rPr>
+          <w:b/>
+          <w:spacing w:val="-3"/>
+          <w:sz w:val="20"/>
+          <w:u w:val="single"/>
+        </w:rPr>
+        <w:t xml:space="preserve"> </w:t>
+      </w:r>
+      <w:r>
+        <w:rPr>
+          <w:b/>
+          <w:sz w:val="20"/>
+          <w:u w:val="single"/>
+        </w:rPr>
+        <w:t>y</w:t>
+      </w:r>
+      <w:r>
+        <w:rPr>
+          <w:b/>
+          <w:spacing w:val="-8"/>
+          <w:sz w:val="20"/>
+          <w:u w:val="single"/>
+        </w:rPr>
+        <w:t xml:space="preserve"> </w:t>
+      </w:r>
+      <w:r>
+        <w:rPr>
+          <w:b/>
+          <w:sz w:val="20"/>
+          <w:u w:val="single"/>
+        </w:rPr>
+        <w:t>presentarla</w:t>
+      </w:r>
+      <w:r>
+        <w:rPr>
+          <w:b/>
+          <w:spacing w:val="-8"/>
+          <w:sz w:val="20"/>
+          <w:u w:val="single"/>
+        </w:rPr>
+        <w:t xml:space="preserve"> </w:t>
+      </w:r>
+      <w:r>
+        <w:rPr>
+          <w:b/>
+          <w:sz w:val="20"/>
+          <w:u w:val="single"/>
+        </w:rPr>
+        <w:t>de</w:t>
+      </w:r>
+      <w:r>
+        <w:rPr>
+          <w:b/>
+          <w:spacing w:val="-7"/>
+          <w:sz w:val="20"/>
+          <w:u w:val="single"/>
+        </w:rPr>
+        <w:t xml:space="preserve"> </w:t>
+      </w:r>
+      <w:r>
+        <w:rPr>
+          <w:b/>
+          <w:sz w:val="20"/>
+          <w:u w:val="single"/>
+        </w:rPr>
+        <w:t>forma</w:t>
+      </w:r>
+      <w:r>
+        <w:rPr>
+          <w:b/>
+          <w:spacing w:val="-7"/>
+          <w:sz w:val="20"/>
+          <w:u w:val="single"/>
+        </w:rPr>
+        <w:t xml:space="preserve"> </w:t>
+      </w:r>
+      <w:r>
+        <w:rPr>
+          <w:b/>
+          <w:sz w:val="20"/>
+          <w:u w:val="single"/>
+        </w:rPr>
+        <w:t>fácil</w:t>
+      </w:r>
+      <w:r>
+        <w:rPr>
+          <w:b/>
+          <w:spacing w:val="-10"/>
+          <w:sz w:val="20"/>
+          <w:u w:val="single"/>
+        </w:rPr>
+        <w:t xml:space="preserve"> </w:t>
+      </w:r>
+      <w:r>
+        <w:rPr>
+          <w:b/>
+          <w:sz w:val="20"/>
+          <w:u w:val="single"/>
+        </w:rPr>
+        <w:t>de</w:t>
+      </w:r>
+      <w:r>
+        <w:rPr>
+          <w:b/>
+          <w:spacing w:val="-6"/>
+          <w:sz w:val="20"/>
+          <w:u w:val="single"/>
+        </w:rPr>
+        <w:t xml:space="preserve"> </w:t>
+      </w:r>
+      <w:r>
+        <w:rPr>
+          <w:b/>
+          <w:sz w:val="20"/>
+          <w:u w:val="single"/>
+        </w:rPr>
+        <w:t>entender</w:t>
+      </w:r>
+      <w:r>
+        <w:rPr>
+          <w:sz w:val="20"/>
+        </w:rPr>
+        <w:t>.</w:t>
+      </w:r>
     </w:p>
     <w:p>
       <w:pPr>
@@ -3403,22 +2649,12 @@
           <w:tab w:val="left" w:pos="860"/>
         </w:tabs>
         <w:spacing w:line="264" w:lineRule="auto"/>
-        <w:ind w:right="146" w:firstLine="0"/>
-        <w:jc w:val="center"/>
-        <w:rPr>
-          <w:color w:val="FF0000"/>
-          <w:sz w:val="24"/>
-          <w:szCs w:val="24"/>
-        </w:rPr>
-      </w:pPr>
-      <w:r>
-        <w:rPr>
-          <w:color w:val="FF0000"/>
-          <w:sz w:val="24"/>
-          <w:szCs w:val="24"/>
-        </w:rPr>
-        <w:t>MARIA DB – Linux FREEBSD</w:t>
-      </w:r>
+        <w:ind w:right="138" w:firstLine="0"/>
+        <w:jc w:val="left"/>
+        <w:rPr>
+          <w:sz w:val="20"/>
+        </w:rPr>
+      </w:pPr>
     </w:p>
     <w:p>
       <w:pPr>
@@ -3427,14 +2663,62 @@
           <w:tab w:val="left" w:pos="860"/>
         </w:tabs>
         <w:spacing w:line="264" w:lineRule="auto"/>
-        <w:ind w:right="146" w:firstLine="0"/>
-        <w:jc w:val="center"/>
-        <w:rPr>
-          <w:color w:val="FF0000"/>
-          <w:sz w:val="24"/>
-          <w:szCs w:val="24"/>
-        </w:rPr>
-      </w:pPr>
+        <w:ind w:right="138" w:firstLine="0"/>
+        <w:jc w:val="left"/>
+        <w:rPr>
+          <w:sz w:val="20"/>
+        </w:rPr>
+      </w:pPr>
+      <w:r>
+        <w:rPr>
+          <w:sz w:val="20"/>
+        </w:rPr>
+        <w:t xml:space="preserve">Primero creamos un menú interactivo en donde le pedimos a los usuarios que indiquen el tipo de actividad a realizar para que pruebe las funcionalidades de cada comando </w:t>
+      </w:r>
+      <w:proofErr w:type="gramStart"/>
+      <w:r>
+        <w:rPr>
+          <w:sz w:val="20"/>
+        </w:rPr>
+        <w:t>( para</w:t>
+      </w:r>
+      <w:proofErr w:type="gramEnd"/>
+      <w:r>
+        <w:rPr>
+          <w:sz w:val="20"/>
+        </w:rPr>
+        <w:t xml:space="preserve"> el comando </w:t>
+      </w:r>
+      <w:proofErr w:type="spellStart"/>
+      <w:r>
+        <w:rPr>
+          <w:b/>
+          <w:sz w:val="20"/>
+        </w:rPr>
+        <w:t>ethool</w:t>
+      </w:r>
+      <w:proofErr w:type="spellEnd"/>
+      <w:r>
+        <w:rPr>
+          <w:sz w:val="20"/>
+        </w:rPr>
+        <w:t xml:space="preserve"> se usó el comando </w:t>
+      </w:r>
+      <w:proofErr w:type="spellStart"/>
+      <w:r>
+        <w:rPr>
+          <w:b/>
+          <w:sz w:val="20"/>
+        </w:rPr>
+        <w:t>ifconf</w:t>
+      </w:r>
+      <w:proofErr w:type="spellEnd"/>
+      <w:r>
+        <w:rPr>
+          <w:sz w:val="20"/>
+        </w:rPr>
+        <w:t xml:space="preserve"> en reemplazo)</w:t>
+      </w:r>
     </w:p>
     <w:p>
       <w:pPr>
@@ -3443,47 +2727,22 @@
           <w:tab w:val="left" w:pos="860"/>
         </w:tabs>
         <w:spacing w:line="264" w:lineRule="auto"/>
-        <w:ind w:right="146" w:firstLine="0"/>
-        <w:jc w:val="center"/>
-        <w:rPr>
-          <w:color w:val="00B050"/>
-          <w:sz w:val="20"/>
-          <w:szCs w:val="20"/>
-        </w:rPr>
-      </w:pPr>
-      <w:r>
-        <w:rPr>
-          <w:color w:val="00B050"/>
-          <w:sz w:val="20"/>
-          <w:szCs w:val="20"/>
-        </w:rPr>
-        <w:t>En Linux FreeBSD es mucho mas sencillo auto iniciar el servidor de nuestras bases de datos, para ello iremos al directorio “cd /etc” y utilizando el editor vi, editaremos el archivo rc.conf con el siguiente comando “vi rc.conf” y nos debería mostrar algo como esto:</w:t>
-      </w:r>
-    </w:p>
-    <w:p>
-      <w:pPr>
-        <w:pStyle w:val="Prrafodelista"/>
-        <w:tabs>
-          <w:tab w:val="left" w:pos="860"/>
-        </w:tabs>
-        <w:spacing w:line="264" w:lineRule="auto"/>
-        <w:ind w:right="146" w:firstLine="0"/>
-        <w:jc w:val="center"/>
-        <w:rPr>
-          <w:color w:val="00B050"/>
-          <w:sz w:val="20"/>
-          <w:szCs w:val="20"/>
+        <w:ind w:right="138" w:firstLine="0"/>
+        <w:jc w:val="left"/>
+        <w:rPr>
+          <w:sz w:val="20"/>
         </w:rPr>
       </w:pPr>
       <w:r>
         <w:rPr>
           <w:noProof/>
+          <w:lang w:val="en-US"/>
         </w:rPr>
         <w:drawing>
-          <wp:inline distT="0" distB="0" distL="0" distR="0" wp14:anchorId="6095BAB9" wp14:editId="6B292472">
-            <wp:extent cx="5810250" cy="1581150"/>
+          <wp:inline distT="0" distB="0" distL="0" distR="0" wp14:anchorId="5BDB1562" wp14:editId="2E7C0E68">
+            <wp:extent cx="6121400" cy="2783205"/>
             <wp:effectExtent l="0" t="0" r="0" b="0"/>
-            <wp:docPr id="5" name="Imagen 5"/>
+            <wp:docPr id="12" name="Imagen 12"/>
             <wp:cNvGraphicFramePr>
               <a:graphicFrameLocks xmlns:a="http://schemas.openxmlformats.org/drawingml/2006/main" noChangeAspect="1"/>
             </wp:cNvGraphicFramePr>
@@ -3503,7 +2762,7 @@
                   <pic:spPr>
                     <a:xfrm>
                       <a:off x="0" y="0"/>
-                      <a:ext cx="5810250" cy="1581150"/>
+                      <a:ext cx="6121400" cy="2783205"/>
                     </a:xfrm>
                     <a:prstGeom prst="rect">
                       <a:avLst/>
@@ -3523,47 +2782,23 @@
           <w:tab w:val="left" w:pos="860"/>
         </w:tabs>
         <w:spacing w:line="264" w:lineRule="auto"/>
-        <w:ind w:right="146" w:firstLine="0"/>
-        <w:jc w:val="center"/>
-        <w:rPr>
-          <w:color w:val="00B050"/>
-          <w:sz w:val="20"/>
-          <w:szCs w:val="20"/>
-        </w:rPr>
-      </w:pPr>
-      <w:r>
-        <w:rPr>
-          <w:color w:val="00B050"/>
-          <w:sz w:val="20"/>
-          <w:szCs w:val="20"/>
-        </w:rPr>
-        <w:t>Luego, para poder iniciar nuestro servidor de mysql después de iniciar nuestro sistema operativo, debemos agregar la siguiente línea: mysql_enabled=”YES”, con esto estamos diciéndole que inicie mysql con los archivos de configuración del sistema operativo</w:t>
-      </w:r>
-    </w:p>
-    <w:p>
-      <w:pPr>
-        <w:pStyle w:val="Prrafodelista"/>
-        <w:tabs>
-          <w:tab w:val="left" w:pos="860"/>
-        </w:tabs>
-        <w:spacing w:line="264" w:lineRule="auto"/>
-        <w:ind w:right="146" w:firstLine="0"/>
-        <w:jc w:val="center"/>
-        <w:rPr>
-          <w:color w:val="00B050"/>
-          <w:sz w:val="20"/>
-          <w:szCs w:val="20"/>
+        <w:ind w:right="138" w:firstLine="0"/>
+        <w:jc w:val="left"/>
+        <w:rPr>
+          <w:sz w:val="20"/>
         </w:rPr>
       </w:pPr>
       <w:r>
         <w:rPr>
           <w:noProof/>
-        </w:rPr>
+          <w:lang w:val="en-US"/>
+        </w:rPr>
+        <w:lastRenderedPageBreak/>
         <w:drawing>
-          <wp:inline distT="0" distB="0" distL="0" distR="0" wp14:anchorId="4A5EBB4F" wp14:editId="2F44A323">
-            <wp:extent cx="5648325" cy="2009775"/>
-            <wp:effectExtent l="0" t="0" r="9525" b="9525"/>
-            <wp:docPr id="6" name="Imagen 6"/>
+          <wp:inline distT="0" distB="0" distL="0" distR="0" wp14:anchorId="679E4364" wp14:editId="40C91B99">
+            <wp:extent cx="6121400" cy="3661410"/>
+            <wp:effectExtent l="0" t="0" r="0" b="0"/>
+            <wp:docPr id="13" name="Imagen 13"/>
             <wp:cNvGraphicFramePr>
               <a:graphicFrameLocks xmlns:a="http://schemas.openxmlformats.org/drawingml/2006/main" noChangeAspect="1"/>
             </wp:cNvGraphicFramePr>
@@ -3583,7 +2818,7 @@
                   <pic:spPr>
                     <a:xfrm>
                       <a:off x="0" y="0"/>
-                      <a:ext cx="5648325" cy="2009775"/>
+                      <a:ext cx="6121400" cy="3661410"/>
                     </a:xfrm>
                     <a:prstGeom prst="rect">
                       <a:avLst/>
@@ -3595,6 +2830,967 @@
           </wp:inline>
         </w:drawing>
       </w:r>
+      <w:bookmarkStart w:id="0" w:name="_GoBack"/>
+      <w:bookmarkEnd w:id="0"/>
+    </w:p>
+    <w:p>
+      <w:pPr>
+        <w:pStyle w:val="Prrafodelista"/>
+        <w:numPr>
+          <w:ilvl w:val="1"/>
+          <w:numId w:val="1"/>
+        </w:numPr>
+        <w:tabs>
+          <w:tab w:val="left" w:pos="860"/>
+        </w:tabs>
+        <w:spacing w:line="266" w:lineRule="auto"/>
+        <w:ind w:right="144"/>
+        <w:jc w:val="both"/>
+        <w:rPr>
+          <w:sz w:val="20"/>
+        </w:rPr>
+      </w:pPr>
+      <w:r>
+        <w:rPr>
+          <w:sz w:val="20"/>
+        </w:rPr>
+        <w:t>Construya un Shell que permita saber los procesos que están corriendo en un momento dado en</w:t>
+      </w:r>
+      <w:r>
+        <w:rPr>
+          <w:spacing w:val="-58"/>
+          <w:sz w:val="20"/>
+        </w:rPr>
+        <w:t xml:space="preserve"> </w:t>
+      </w:r>
+      <w:r>
+        <w:rPr>
+          <w:sz w:val="20"/>
+        </w:rPr>
+        <w:t>un</w:t>
+      </w:r>
+      <w:r>
+        <w:rPr>
+          <w:spacing w:val="-11"/>
+          <w:sz w:val="20"/>
+        </w:rPr>
+        <w:t xml:space="preserve"> </w:t>
+      </w:r>
+      <w:r>
+        <w:rPr>
+          <w:sz w:val="20"/>
+        </w:rPr>
+        <w:t>servidor.</w:t>
+      </w:r>
+      <w:r>
+        <w:rPr>
+          <w:spacing w:val="-10"/>
+          <w:sz w:val="20"/>
+        </w:rPr>
+        <w:t xml:space="preserve"> </w:t>
+      </w:r>
+      <w:r>
+        <w:rPr>
+          <w:sz w:val="20"/>
+        </w:rPr>
+        <w:t>Muestre</w:t>
+      </w:r>
+      <w:r>
+        <w:rPr>
+          <w:spacing w:val="-10"/>
+          <w:sz w:val="20"/>
+        </w:rPr>
+        <w:t xml:space="preserve"> </w:t>
+      </w:r>
+      <w:r>
+        <w:rPr>
+          <w:sz w:val="20"/>
+        </w:rPr>
+        <w:t>el</w:t>
+      </w:r>
+      <w:r>
+        <w:rPr>
+          <w:spacing w:val="-12"/>
+          <w:sz w:val="20"/>
+        </w:rPr>
+        <w:t xml:space="preserve"> </w:t>
+      </w:r>
+      <w:r>
+        <w:rPr>
+          <w:sz w:val="20"/>
+        </w:rPr>
+        <w:t>nombre</w:t>
+      </w:r>
+      <w:r>
+        <w:rPr>
+          <w:spacing w:val="-10"/>
+          <w:sz w:val="20"/>
+        </w:rPr>
+        <w:t xml:space="preserve"> </w:t>
+      </w:r>
+      <w:r>
+        <w:rPr>
+          <w:sz w:val="20"/>
+        </w:rPr>
+        <w:t>del</w:t>
+      </w:r>
+      <w:r>
+        <w:rPr>
+          <w:spacing w:val="-11"/>
+          <w:sz w:val="20"/>
+        </w:rPr>
+        <w:t xml:space="preserve"> </w:t>
+      </w:r>
+      <w:r>
+        <w:rPr>
+          <w:sz w:val="20"/>
+        </w:rPr>
+        <w:t>proceso,</w:t>
+      </w:r>
+      <w:r>
+        <w:rPr>
+          <w:spacing w:val="-11"/>
+          <w:sz w:val="20"/>
+        </w:rPr>
+        <w:t xml:space="preserve"> </w:t>
+      </w:r>
+      <w:r>
+        <w:rPr>
+          <w:sz w:val="20"/>
+        </w:rPr>
+        <w:t>su</w:t>
+      </w:r>
+      <w:r>
+        <w:rPr>
+          <w:spacing w:val="-10"/>
+          <w:sz w:val="20"/>
+        </w:rPr>
+        <w:t xml:space="preserve"> </w:t>
+      </w:r>
+      <w:r>
+        <w:rPr>
+          <w:sz w:val="20"/>
+        </w:rPr>
+        <w:t>identificador,</w:t>
+      </w:r>
+      <w:r>
+        <w:rPr>
+          <w:spacing w:val="-13"/>
+          <w:sz w:val="20"/>
+        </w:rPr>
+        <w:t xml:space="preserve"> </w:t>
+      </w:r>
+      <w:r>
+        <w:rPr>
+          <w:sz w:val="20"/>
+        </w:rPr>
+        <w:t>%</w:t>
+      </w:r>
+      <w:r>
+        <w:rPr>
+          <w:spacing w:val="-9"/>
+          <w:sz w:val="20"/>
+        </w:rPr>
+        <w:t xml:space="preserve"> </w:t>
+      </w:r>
+      <w:r>
+        <w:rPr>
+          <w:sz w:val="20"/>
+        </w:rPr>
+        <w:t>de</w:t>
+      </w:r>
+      <w:r>
+        <w:rPr>
+          <w:spacing w:val="-10"/>
+          <w:sz w:val="20"/>
+        </w:rPr>
+        <w:t xml:space="preserve"> </w:t>
+      </w:r>
+      <w:r>
+        <w:rPr>
+          <w:sz w:val="20"/>
+        </w:rPr>
+        <w:t>memoria</w:t>
+      </w:r>
+      <w:r>
+        <w:rPr>
+          <w:spacing w:val="-10"/>
+          <w:sz w:val="20"/>
+        </w:rPr>
+        <w:t xml:space="preserve"> </w:t>
+      </w:r>
+      <w:r>
+        <w:rPr>
+          <w:sz w:val="20"/>
+        </w:rPr>
+        <w:t>y</w:t>
+      </w:r>
+      <w:r>
+        <w:rPr>
+          <w:spacing w:val="-10"/>
+          <w:sz w:val="20"/>
+        </w:rPr>
+        <w:t xml:space="preserve"> </w:t>
+      </w:r>
+      <w:r>
+        <w:rPr>
+          <w:sz w:val="20"/>
+        </w:rPr>
+        <w:t>%</w:t>
+      </w:r>
+      <w:r>
+        <w:rPr>
+          <w:spacing w:val="-8"/>
+          <w:sz w:val="20"/>
+        </w:rPr>
+        <w:t xml:space="preserve"> </w:t>
+      </w:r>
+      <w:r>
+        <w:rPr>
+          <w:sz w:val="20"/>
+        </w:rPr>
+        <w:t>de</w:t>
+      </w:r>
+      <w:r>
+        <w:rPr>
+          <w:spacing w:val="-11"/>
+          <w:sz w:val="20"/>
+        </w:rPr>
+        <w:t xml:space="preserve"> </w:t>
+      </w:r>
+      <w:r>
+        <w:rPr>
+          <w:sz w:val="20"/>
+        </w:rPr>
+        <w:t>CPU</w:t>
+      </w:r>
+      <w:r>
+        <w:rPr>
+          <w:spacing w:val="-10"/>
+          <w:sz w:val="20"/>
+        </w:rPr>
+        <w:t xml:space="preserve"> </w:t>
+      </w:r>
+      <w:r>
+        <w:rPr>
+          <w:sz w:val="20"/>
+        </w:rPr>
+        <w:t>utilizada.</w:t>
+      </w:r>
+    </w:p>
+    <w:p>
+      <w:pPr>
+        <w:pStyle w:val="Prrafodelista"/>
+        <w:numPr>
+          <w:ilvl w:val="1"/>
+          <w:numId w:val="1"/>
+        </w:numPr>
+        <w:tabs>
+          <w:tab w:val="left" w:pos="860"/>
+        </w:tabs>
+        <w:spacing w:line="266" w:lineRule="auto"/>
+        <w:ind w:right="145"/>
+        <w:jc w:val="both"/>
+        <w:rPr>
+          <w:sz w:val="20"/>
+        </w:rPr>
+      </w:pPr>
+      <w:r>
+        <w:rPr>
+          <w:sz w:val="20"/>
+        </w:rPr>
+        <w:t xml:space="preserve">Cree un Shell que recorra todos el file </w:t>
+      </w:r>
+      <w:proofErr w:type="spellStart"/>
+      <w:r>
+        <w:rPr>
+          <w:sz w:val="20"/>
+        </w:rPr>
+        <w:t>system</w:t>
+      </w:r>
+      <w:proofErr w:type="spellEnd"/>
+      <w:r>
+        <w:rPr>
+          <w:sz w:val="20"/>
+        </w:rPr>
+        <w:t xml:space="preserve"> y muestre el tamaño total de los directorios</w:t>
+      </w:r>
+      <w:r>
+        <w:rPr>
+          <w:spacing w:val="1"/>
+          <w:sz w:val="20"/>
+        </w:rPr>
+        <w:t xml:space="preserve"> </w:t>
+      </w:r>
+      <w:r>
+        <w:rPr>
+          <w:sz w:val="20"/>
+        </w:rPr>
+        <w:t>ubicados</w:t>
+      </w:r>
+      <w:r>
+        <w:rPr>
+          <w:spacing w:val="-3"/>
+          <w:sz w:val="20"/>
+        </w:rPr>
+        <w:t xml:space="preserve"> </w:t>
+      </w:r>
+      <w:r>
+        <w:rPr>
+          <w:sz w:val="20"/>
+        </w:rPr>
+        <w:t>en</w:t>
+      </w:r>
+      <w:r>
+        <w:rPr>
+          <w:spacing w:val="-4"/>
+          <w:sz w:val="20"/>
+        </w:rPr>
+        <w:t xml:space="preserve"> </w:t>
+      </w:r>
+      <w:r>
+        <w:rPr>
+          <w:sz w:val="20"/>
+        </w:rPr>
+        <w:t>la</w:t>
+      </w:r>
+      <w:r>
+        <w:rPr>
+          <w:spacing w:val="2"/>
+          <w:sz w:val="20"/>
+        </w:rPr>
+        <w:t xml:space="preserve"> </w:t>
+      </w:r>
+      <w:r>
+        <w:rPr>
+          <w:sz w:val="20"/>
+        </w:rPr>
+        <w:t>raíz</w:t>
+      </w:r>
+      <w:r>
+        <w:rPr>
+          <w:spacing w:val="-3"/>
+          <w:sz w:val="20"/>
+        </w:rPr>
+        <w:t xml:space="preserve"> </w:t>
+      </w:r>
+      <w:r>
+        <w:rPr>
+          <w:sz w:val="20"/>
+        </w:rPr>
+        <w:t>del sistema</w:t>
+      </w:r>
+      <w:r>
+        <w:rPr>
+          <w:spacing w:val="-3"/>
+          <w:sz w:val="20"/>
+        </w:rPr>
+        <w:t xml:space="preserve"> </w:t>
+      </w:r>
+      <w:r>
+        <w:rPr>
+          <w:sz w:val="20"/>
+        </w:rPr>
+        <w:t>y los</w:t>
+      </w:r>
+      <w:r>
+        <w:rPr>
+          <w:spacing w:val="-3"/>
+          <w:sz w:val="20"/>
+        </w:rPr>
+        <w:t xml:space="preserve"> </w:t>
+      </w:r>
+      <w:r>
+        <w:rPr>
+          <w:sz w:val="20"/>
+        </w:rPr>
+        <w:t>3 archivos más</w:t>
+      </w:r>
+      <w:r>
+        <w:rPr>
+          <w:spacing w:val="-1"/>
+          <w:sz w:val="20"/>
+        </w:rPr>
+        <w:t xml:space="preserve"> </w:t>
+      </w:r>
+      <w:r>
+        <w:rPr>
+          <w:sz w:val="20"/>
+        </w:rPr>
+        <w:t>grandes (en</w:t>
+      </w:r>
+      <w:r>
+        <w:rPr>
+          <w:spacing w:val="-2"/>
+          <w:sz w:val="20"/>
+        </w:rPr>
+        <w:t xml:space="preserve"> </w:t>
+      </w:r>
+      <w:r>
+        <w:rPr>
+          <w:sz w:val="20"/>
+        </w:rPr>
+        <w:t>bytes)</w:t>
+      </w:r>
+      <w:r>
+        <w:rPr>
+          <w:spacing w:val="-2"/>
+          <w:sz w:val="20"/>
+        </w:rPr>
+        <w:t xml:space="preserve"> </w:t>
+      </w:r>
+      <w:r>
+        <w:rPr>
+          <w:sz w:val="20"/>
+        </w:rPr>
+        <w:t>dentro</w:t>
+      </w:r>
+      <w:r>
+        <w:rPr>
+          <w:spacing w:val="1"/>
+          <w:sz w:val="20"/>
+        </w:rPr>
+        <w:t xml:space="preserve"> </w:t>
+      </w:r>
+      <w:r>
+        <w:rPr>
+          <w:sz w:val="20"/>
+        </w:rPr>
+        <w:t>de</w:t>
+      </w:r>
+      <w:r>
+        <w:rPr>
+          <w:spacing w:val="-3"/>
+          <w:sz w:val="20"/>
+        </w:rPr>
+        <w:t xml:space="preserve"> </w:t>
+      </w:r>
+      <w:r>
+        <w:rPr>
+          <w:sz w:val="20"/>
+        </w:rPr>
+        <w:t>cada uno</w:t>
+      </w:r>
+    </w:p>
+    <w:p>
+      <w:pPr>
+        <w:pStyle w:val="Prrafodelista"/>
+        <w:numPr>
+          <w:ilvl w:val="1"/>
+          <w:numId w:val="1"/>
+        </w:numPr>
+        <w:tabs>
+          <w:tab w:val="left" w:pos="860"/>
+        </w:tabs>
+        <w:spacing w:line="264" w:lineRule="auto"/>
+        <w:ind w:right="150"/>
+        <w:jc w:val="both"/>
+        <w:rPr>
+          <w:sz w:val="20"/>
+        </w:rPr>
+      </w:pPr>
+      <w:r>
+        <w:rPr>
+          <w:spacing w:val="-1"/>
+          <w:sz w:val="20"/>
+        </w:rPr>
+        <w:t>Para</w:t>
+      </w:r>
+      <w:r>
+        <w:rPr>
+          <w:spacing w:val="-15"/>
+          <w:sz w:val="20"/>
+        </w:rPr>
+        <w:t xml:space="preserve"> </w:t>
+      </w:r>
+      <w:r>
+        <w:rPr>
+          <w:spacing w:val="-1"/>
+          <w:sz w:val="20"/>
+        </w:rPr>
+        <w:t>los</w:t>
+      </w:r>
+      <w:r>
+        <w:rPr>
+          <w:spacing w:val="-14"/>
+          <w:sz w:val="20"/>
+        </w:rPr>
+        <w:t xml:space="preserve"> </w:t>
+      </w:r>
+      <w:r>
+        <w:rPr>
+          <w:spacing w:val="-1"/>
+          <w:sz w:val="20"/>
+        </w:rPr>
+        <w:t>grupos</w:t>
+      </w:r>
+      <w:r>
+        <w:rPr>
+          <w:spacing w:val="-14"/>
+          <w:sz w:val="20"/>
+        </w:rPr>
+        <w:t xml:space="preserve"> </w:t>
+      </w:r>
+      <w:r>
+        <w:rPr>
+          <w:sz w:val="20"/>
+        </w:rPr>
+        <w:t>de</w:t>
+      </w:r>
+      <w:r>
+        <w:rPr>
+          <w:spacing w:val="-11"/>
+          <w:sz w:val="20"/>
+        </w:rPr>
+        <w:t xml:space="preserve"> </w:t>
+      </w:r>
+      <w:r>
+        <w:rPr>
+          <w:sz w:val="20"/>
+        </w:rPr>
+        <w:t>3</w:t>
+      </w:r>
+      <w:r>
+        <w:rPr>
+          <w:spacing w:val="-14"/>
+          <w:sz w:val="20"/>
+        </w:rPr>
+        <w:t xml:space="preserve"> </w:t>
+      </w:r>
+      <w:r>
+        <w:rPr>
+          <w:sz w:val="20"/>
+        </w:rPr>
+        <w:t>personas,</w:t>
+      </w:r>
+      <w:r>
+        <w:rPr>
+          <w:spacing w:val="-15"/>
+          <w:sz w:val="20"/>
+        </w:rPr>
+        <w:t xml:space="preserve"> </w:t>
+      </w:r>
+      <w:r>
+        <w:rPr>
+          <w:sz w:val="20"/>
+        </w:rPr>
+        <w:t>realice</w:t>
+      </w:r>
+      <w:r>
+        <w:rPr>
+          <w:spacing w:val="-11"/>
+          <w:sz w:val="20"/>
+        </w:rPr>
+        <w:t xml:space="preserve"> </w:t>
+      </w:r>
+      <w:r>
+        <w:rPr>
+          <w:sz w:val="20"/>
+        </w:rPr>
+        <w:t>scripts</w:t>
+      </w:r>
+      <w:r>
+        <w:rPr>
+          <w:spacing w:val="-11"/>
+          <w:sz w:val="20"/>
+        </w:rPr>
+        <w:t xml:space="preserve"> </w:t>
+      </w:r>
+      <w:r>
+        <w:rPr>
+          <w:sz w:val="20"/>
+        </w:rPr>
+        <w:t>similares</w:t>
+      </w:r>
+      <w:r>
+        <w:rPr>
+          <w:spacing w:val="-10"/>
+          <w:sz w:val="20"/>
+        </w:rPr>
+        <w:t xml:space="preserve"> </w:t>
+      </w:r>
+      <w:r>
+        <w:rPr>
+          <w:sz w:val="20"/>
+        </w:rPr>
+        <w:t>a</w:t>
+      </w:r>
+      <w:r>
+        <w:rPr>
+          <w:spacing w:val="-14"/>
+          <w:sz w:val="20"/>
+        </w:rPr>
+        <w:t xml:space="preserve"> </w:t>
+      </w:r>
+      <w:r>
+        <w:rPr>
+          <w:sz w:val="20"/>
+        </w:rPr>
+        <w:t>los</w:t>
+      </w:r>
+      <w:r>
+        <w:rPr>
+          <w:spacing w:val="-14"/>
+          <w:sz w:val="20"/>
+        </w:rPr>
+        <w:t xml:space="preserve"> </w:t>
+      </w:r>
+      <w:r>
+        <w:rPr>
+          <w:sz w:val="20"/>
+        </w:rPr>
+        <w:t>indicados</w:t>
+      </w:r>
+      <w:r>
+        <w:rPr>
+          <w:spacing w:val="-11"/>
+          <w:sz w:val="20"/>
+        </w:rPr>
+        <w:t xml:space="preserve"> </w:t>
+      </w:r>
+      <w:r>
+        <w:rPr>
+          <w:sz w:val="20"/>
+        </w:rPr>
+        <w:t>en</w:t>
+      </w:r>
+      <w:r>
+        <w:rPr>
+          <w:spacing w:val="-10"/>
+          <w:sz w:val="20"/>
+        </w:rPr>
+        <w:t xml:space="preserve"> </w:t>
+      </w:r>
+      <w:r>
+        <w:rPr>
+          <w:sz w:val="20"/>
+        </w:rPr>
+        <w:t>los</w:t>
+      </w:r>
+      <w:r>
+        <w:rPr>
+          <w:spacing w:val="-12"/>
+          <w:sz w:val="20"/>
+        </w:rPr>
+        <w:t xml:space="preserve"> </w:t>
+      </w:r>
+      <w:r>
+        <w:rPr>
+          <w:sz w:val="20"/>
+        </w:rPr>
+        <w:t>numerales</w:t>
+      </w:r>
+      <w:r>
+        <w:rPr>
+          <w:spacing w:val="-14"/>
+          <w:sz w:val="20"/>
+        </w:rPr>
+        <w:t xml:space="preserve"> </w:t>
+      </w:r>
+      <w:r>
+        <w:rPr>
+          <w:sz w:val="20"/>
+        </w:rPr>
+        <w:t>anteriores</w:t>
+      </w:r>
+      <w:r>
+        <w:rPr>
+          <w:spacing w:val="-58"/>
+          <w:sz w:val="20"/>
+        </w:rPr>
+        <w:t xml:space="preserve"> </w:t>
+      </w:r>
+      <w:r>
+        <w:rPr>
+          <w:sz w:val="20"/>
+        </w:rPr>
+        <w:t xml:space="preserve">en </w:t>
+      </w:r>
+      <w:proofErr w:type="spellStart"/>
+      <w:r>
+        <w:rPr>
+          <w:sz w:val="20"/>
+        </w:rPr>
+        <w:t>poweShell</w:t>
+      </w:r>
+      <w:proofErr w:type="spellEnd"/>
+      <w:r>
+        <w:rPr>
+          <w:sz w:val="20"/>
+        </w:rPr>
+        <w:t>.</w:t>
+      </w:r>
+    </w:p>
+    <w:p>
+      <w:pPr>
+        <w:pStyle w:val="Ttulo2"/>
+        <w:numPr>
+          <w:ilvl w:val="0"/>
+          <w:numId w:val="1"/>
+        </w:numPr>
+        <w:tabs>
+          <w:tab w:val="left" w:pos="474"/>
+        </w:tabs>
+      </w:pPr>
+      <w:r>
+        <w:rPr>
+          <w:color w:val="90C126"/>
+        </w:rPr>
+        <w:t>Otras</w:t>
+      </w:r>
+      <w:r>
+        <w:rPr>
+          <w:color w:val="90C126"/>
+          <w:spacing w:val="-4"/>
+        </w:rPr>
+        <w:t xml:space="preserve"> </w:t>
+      </w:r>
+      <w:r>
+        <w:rPr>
+          <w:color w:val="90C126"/>
+        </w:rPr>
+        <w:t>configuraciones</w:t>
+      </w:r>
+      <w:r>
+        <w:rPr>
+          <w:color w:val="90C126"/>
+          <w:spacing w:val="-2"/>
+        </w:rPr>
+        <w:t xml:space="preserve"> </w:t>
+      </w:r>
+      <w:r>
+        <w:rPr>
+          <w:color w:val="90C126"/>
+        </w:rPr>
+        <w:t>de</w:t>
+      </w:r>
+      <w:r>
+        <w:rPr>
+          <w:color w:val="90C126"/>
+          <w:spacing w:val="-1"/>
+        </w:rPr>
+        <w:t xml:space="preserve"> </w:t>
+      </w:r>
+      <w:r>
+        <w:rPr>
+          <w:color w:val="90C126"/>
+        </w:rPr>
+        <w:t>motores</w:t>
+      </w:r>
+      <w:r>
+        <w:rPr>
+          <w:color w:val="90C126"/>
+          <w:spacing w:val="-4"/>
+        </w:rPr>
+        <w:t xml:space="preserve"> </w:t>
+      </w:r>
+      <w:r>
+        <w:rPr>
+          <w:color w:val="90C126"/>
+        </w:rPr>
+        <w:t>de</w:t>
+      </w:r>
+      <w:r>
+        <w:rPr>
+          <w:color w:val="90C126"/>
+          <w:spacing w:val="-2"/>
+        </w:rPr>
+        <w:t xml:space="preserve"> </w:t>
+      </w:r>
+      <w:r>
+        <w:rPr>
+          <w:color w:val="90C126"/>
+        </w:rPr>
+        <w:t>bases</w:t>
+      </w:r>
+      <w:r>
+        <w:rPr>
+          <w:color w:val="90C126"/>
+          <w:spacing w:val="-1"/>
+        </w:rPr>
+        <w:t xml:space="preserve"> </w:t>
+      </w:r>
+      <w:r>
+        <w:rPr>
+          <w:color w:val="90C126"/>
+        </w:rPr>
+        <w:t>de</w:t>
+      </w:r>
+      <w:r>
+        <w:rPr>
+          <w:color w:val="90C126"/>
+          <w:spacing w:val="-2"/>
+        </w:rPr>
+        <w:t xml:space="preserve"> </w:t>
+      </w:r>
+      <w:r>
+        <w:rPr>
+          <w:color w:val="90C126"/>
+        </w:rPr>
+        <w:t>datos</w:t>
+      </w:r>
+    </w:p>
+    <w:p>
+      <w:pPr>
+        <w:pStyle w:val="Prrafodelista"/>
+        <w:numPr>
+          <w:ilvl w:val="1"/>
+          <w:numId w:val="1"/>
+        </w:numPr>
+        <w:tabs>
+          <w:tab w:val="left" w:pos="860"/>
+        </w:tabs>
+        <w:spacing w:line="264" w:lineRule="auto"/>
+        <w:ind w:right="146"/>
+        <w:jc w:val="both"/>
+        <w:rPr>
+          <w:sz w:val="20"/>
+        </w:rPr>
+      </w:pPr>
+      <w:r>
+        <w:rPr>
+          <w:sz w:val="20"/>
+        </w:rPr>
+        <w:t>En los servidores en los que instaló las bases de datos, configure el sistema operativo de tal</w:t>
+      </w:r>
+      <w:r>
+        <w:rPr>
+          <w:spacing w:val="1"/>
+          <w:sz w:val="20"/>
+        </w:rPr>
+        <w:t xml:space="preserve"> </w:t>
+      </w:r>
+      <w:r>
+        <w:rPr>
+          <w:sz w:val="20"/>
+        </w:rPr>
+        <w:t>manera los motores de base de datos suban automáticamente cuando arranque el sistema</w:t>
+      </w:r>
+      <w:r>
+        <w:rPr>
+          <w:spacing w:val="1"/>
+          <w:sz w:val="20"/>
+        </w:rPr>
+        <w:t xml:space="preserve"> </w:t>
+      </w:r>
+      <w:r>
+        <w:rPr>
+          <w:sz w:val="20"/>
+        </w:rPr>
+        <w:t>operativo.</w:t>
+      </w:r>
+    </w:p>
+    <w:p>
+      <w:pPr>
+        <w:pStyle w:val="Prrafodelista"/>
+        <w:tabs>
+          <w:tab w:val="left" w:pos="860"/>
+        </w:tabs>
+        <w:spacing w:line="264" w:lineRule="auto"/>
+        <w:ind w:left="1835" w:right="146" w:firstLine="0"/>
+        <w:jc w:val="center"/>
+        <w:rPr>
+          <w:color w:val="FF0000"/>
+          <w:sz w:val="24"/>
+          <w:szCs w:val="24"/>
+        </w:rPr>
+      </w:pPr>
+      <w:r>
+        <w:rPr>
+          <w:color w:val="FF0000"/>
+          <w:sz w:val="24"/>
+          <w:szCs w:val="24"/>
+        </w:rPr>
+        <w:t>POSTGRESQL – Linux SLACKWARE</w:t>
+      </w:r>
+    </w:p>
+    <w:p>
+      <w:pPr>
+        <w:pStyle w:val="Prrafodelista"/>
+        <w:tabs>
+          <w:tab w:val="left" w:pos="860"/>
+        </w:tabs>
+        <w:spacing w:line="264" w:lineRule="auto"/>
+        <w:ind w:right="146" w:firstLine="0"/>
+        <w:jc w:val="left"/>
+        <w:rPr>
+          <w:color w:val="00B050"/>
+          <w:sz w:val="20"/>
+        </w:rPr>
+      </w:pPr>
+      <w:r>
+        <w:rPr>
+          <w:color w:val="00B050"/>
+          <w:sz w:val="20"/>
+        </w:rPr>
+        <w:t xml:space="preserve">Lo primero que debemos hacer es modificar el archivo que inicia todas las configuraciones al </w:t>
+      </w:r>
+      <w:proofErr w:type="spellStart"/>
+      <w:r>
+        <w:rPr>
+          <w:color w:val="00B050"/>
+          <w:sz w:val="20"/>
+        </w:rPr>
+        <w:t>bootear</w:t>
+      </w:r>
+      <w:proofErr w:type="spellEnd"/>
+      <w:r>
+        <w:rPr>
+          <w:color w:val="00B050"/>
+          <w:sz w:val="20"/>
+        </w:rPr>
+        <w:t xml:space="preserve"> el sistema operativo. Este archivo lo encontramos en la ruta “cd </w:t>
+      </w:r>
+      <w:proofErr w:type="spellStart"/>
+      <w:r>
+        <w:rPr>
+          <w:color w:val="00B050"/>
+          <w:sz w:val="20"/>
+        </w:rPr>
+        <w:t>etc</w:t>
+      </w:r>
+      <w:proofErr w:type="spellEnd"/>
+      <w:r>
+        <w:rPr>
+          <w:color w:val="00B050"/>
+          <w:sz w:val="20"/>
+        </w:rPr>
+        <w:t>/</w:t>
+      </w:r>
+      <w:proofErr w:type="spellStart"/>
+      <w:proofErr w:type="gramStart"/>
+      <w:r>
+        <w:rPr>
+          <w:color w:val="00B050"/>
+          <w:sz w:val="20"/>
+        </w:rPr>
+        <w:t>rc.d</w:t>
+      </w:r>
+      <w:proofErr w:type="spellEnd"/>
+      <w:proofErr w:type="gramEnd"/>
+      <w:r>
+        <w:rPr>
+          <w:color w:val="00B050"/>
+          <w:sz w:val="20"/>
+        </w:rPr>
+        <w:t xml:space="preserve">” y una vez dentro del directorio, editamos el archivo con el comando “vi </w:t>
+      </w:r>
+      <w:proofErr w:type="spellStart"/>
+      <w:r>
+        <w:rPr>
+          <w:color w:val="00B050"/>
+          <w:sz w:val="20"/>
+        </w:rPr>
+        <w:t>rc.local</w:t>
+      </w:r>
+      <w:proofErr w:type="spellEnd"/>
+      <w:r>
+        <w:rPr>
+          <w:color w:val="00B050"/>
+          <w:sz w:val="20"/>
+        </w:rPr>
+        <w:t>” y nos debe aparecer lo siguiente:</w:t>
+      </w:r>
     </w:p>
     <w:p>
       <w:pPr>
@@ -3608,50 +3804,18 @@
         <w:rPr>
           <w:color w:val="00B050"/>
           <w:sz w:val="20"/>
-          <w:szCs w:val="20"/>
-        </w:rPr>
-      </w:pPr>
-      <w:r>
-        <w:rPr>
-          <w:color w:val="00B050"/>
-          <w:sz w:val="20"/>
-          <w:szCs w:val="20"/>
-        </w:rPr>
-        <w:t xml:space="preserve">Guardamos el archivo y </w:t>
-      </w:r>
-      <w:r>
-        <w:rPr>
-          <w:color w:val="00B050"/>
-          <w:sz w:val="20"/>
-          <w:szCs w:val="20"/>
-        </w:rPr>
-        <w:t>podemos testear reiniciando la maquina y accediendo directamente a una base de datos con el comando “mysql -u Johann -p destiny” lo cual nos debería permitir acceder a la base de datos sin errores de conexión al servidor o cualquier otro</w:t>
-      </w:r>
-    </w:p>
-    <w:p>
-      <w:pPr>
-        <w:pStyle w:val="Prrafodelista"/>
-        <w:tabs>
-          <w:tab w:val="left" w:pos="860"/>
-        </w:tabs>
-        <w:spacing w:line="264" w:lineRule="auto"/>
-        <w:ind w:right="146" w:firstLine="0"/>
-        <w:jc w:val="center"/>
-        <w:rPr>
-          <w:color w:val="00B050"/>
-          <w:sz w:val="20"/>
-          <w:szCs w:val="20"/>
         </w:rPr>
       </w:pPr>
       <w:r>
         <w:rPr>
           <w:noProof/>
+          <w:lang w:val="en-US"/>
         </w:rPr>
         <w:drawing>
-          <wp:inline distT="0" distB="0" distL="0" distR="0" wp14:anchorId="697223B6" wp14:editId="4070A359">
-            <wp:extent cx="5124450" cy="2041275"/>
-            <wp:effectExtent l="0" t="0" r="0" b="0"/>
-            <wp:docPr id="7" name="Imagen 7"/>
+          <wp:inline distT="0" distB="0" distL="0" distR="0" wp14:anchorId="7F90B3A7" wp14:editId="6D4918BC">
+            <wp:extent cx="4714875" cy="1323975"/>
+            <wp:effectExtent l="0" t="0" r="9525" b="9525"/>
+            <wp:docPr id="3" name="Imagen 3"/>
             <wp:cNvGraphicFramePr>
               <a:graphicFrameLocks xmlns:a="http://schemas.openxmlformats.org/drawingml/2006/main" noChangeAspect="1"/>
             </wp:cNvGraphicFramePr>
@@ -3671,6 +3835,706 @@
                   <pic:spPr>
                     <a:xfrm>
                       <a:off x="0" y="0"/>
+                      <a:ext cx="4714875" cy="1323975"/>
+                    </a:xfrm>
+                    <a:prstGeom prst="rect">
+                      <a:avLst/>
+                    </a:prstGeom>
+                  </pic:spPr>
+                </pic:pic>
+              </a:graphicData>
+            </a:graphic>
+          </wp:inline>
+        </w:drawing>
+      </w:r>
+    </w:p>
+    <w:p>
+      <w:pPr>
+        <w:pStyle w:val="Prrafodelista"/>
+        <w:tabs>
+          <w:tab w:val="left" w:pos="860"/>
+        </w:tabs>
+        <w:spacing w:line="264" w:lineRule="auto"/>
+        <w:ind w:right="146" w:firstLine="0"/>
+        <w:jc w:val="center"/>
+        <w:rPr>
+          <w:color w:val="00B050"/>
+          <w:sz w:val="20"/>
+        </w:rPr>
+      </w:pPr>
+      <w:r>
+        <w:rPr>
+          <w:color w:val="00B050"/>
+          <w:sz w:val="20"/>
+        </w:rPr>
+        <w:t>Podemos notar que nos muestra un mensaje que dice que pongamos todos los comandos que necesitamos que se corran cuando la maquina este iniciando. Así que es justo lo que haremos, digitaremos el comando que permite inicializar el servidor de la base de datos</w:t>
+      </w:r>
+    </w:p>
+    <w:p>
+      <w:pPr>
+        <w:pStyle w:val="Prrafodelista"/>
+        <w:tabs>
+          <w:tab w:val="left" w:pos="860"/>
+        </w:tabs>
+        <w:spacing w:line="264" w:lineRule="auto"/>
+        <w:ind w:right="146" w:firstLine="0"/>
+        <w:jc w:val="center"/>
+        <w:rPr>
+          <w:color w:val="00B050"/>
+          <w:sz w:val="20"/>
+        </w:rPr>
+      </w:pPr>
+      <w:r>
+        <w:rPr>
+          <w:noProof/>
+          <w:lang w:val="en-US"/>
+        </w:rPr>
+        <w:lastRenderedPageBreak/>
+        <w:drawing>
+          <wp:inline distT="0" distB="0" distL="0" distR="0" wp14:anchorId="5A1EB752" wp14:editId="6D163ED8">
+            <wp:extent cx="6121400" cy="1417320"/>
+            <wp:effectExtent l="0" t="0" r="0" b="0"/>
+            <wp:docPr id="4" name="Imagen 4"/>
+            <wp:cNvGraphicFramePr>
+              <a:graphicFrameLocks xmlns:a="http://schemas.openxmlformats.org/drawingml/2006/main" noChangeAspect="1"/>
+            </wp:cNvGraphicFramePr>
+            <a:graphic xmlns:a="http://schemas.openxmlformats.org/drawingml/2006/main">
+              <a:graphicData uri="http://schemas.openxmlformats.org/drawingml/2006/picture">
+                <pic:pic xmlns:pic="http://schemas.openxmlformats.org/drawingml/2006/picture">
+                  <pic:nvPicPr>
+                    <pic:cNvPr id="1" name=""/>
+                    <pic:cNvPicPr/>
+                  </pic:nvPicPr>
+                  <pic:blipFill>
+                    <a:blip r:embed="rId12"/>
+                    <a:stretch>
+                      <a:fillRect/>
+                    </a:stretch>
+                  </pic:blipFill>
+                  <pic:spPr>
+                    <a:xfrm>
+                      <a:off x="0" y="0"/>
+                      <a:ext cx="6121400" cy="1417320"/>
+                    </a:xfrm>
+                    <a:prstGeom prst="rect">
+                      <a:avLst/>
+                    </a:prstGeom>
+                  </pic:spPr>
+                </pic:pic>
+              </a:graphicData>
+            </a:graphic>
+          </wp:inline>
+        </w:drawing>
+      </w:r>
+    </w:p>
+    <w:p>
+      <w:pPr>
+        <w:pStyle w:val="Prrafodelista"/>
+        <w:tabs>
+          <w:tab w:val="left" w:pos="860"/>
+        </w:tabs>
+        <w:spacing w:line="264" w:lineRule="auto"/>
+        <w:ind w:right="146" w:firstLine="0"/>
+        <w:jc w:val="center"/>
+        <w:rPr>
+          <w:color w:val="00B050"/>
+          <w:sz w:val="20"/>
+        </w:rPr>
+      </w:pPr>
+    </w:p>
+    <w:p>
+      <w:pPr>
+        <w:pStyle w:val="Prrafodelista"/>
+        <w:tabs>
+          <w:tab w:val="left" w:pos="860"/>
+        </w:tabs>
+        <w:spacing w:line="264" w:lineRule="auto"/>
+        <w:ind w:right="146" w:firstLine="0"/>
+        <w:jc w:val="center"/>
+        <w:rPr>
+          <w:color w:val="00B050"/>
+          <w:sz w:val="20"/>
+        </w:rPr>
+      </w:pPr>
+      <w:r>
+        <w:rPr>
+          <w:sz w:val="20"/>
+        </w:rPr>
+        <w:br/>
+      </w:r>
+      <w:r>
+        <w:rPr>
+          <w:color w:val="00B050"/>
+          <w:sz w:val="20"/>
+        </w:rPr>
+        <w:t>Guardamos el archivo y apagamos la máquina. Nuevamente la iniciamos y</w:t>
+      </w:r>
+      <w:r>
+        <w:rPr>
+          <w:color w:val="00B050"/>
+          <w:sz w:val="20"/>
+        </w:rPr>
+        <w:t xml:space="preserve"> cuando nuestro servidor este iniciado, nos aparecerá el siguiente mensaje</w:t>
+      </w:r>
+    </w:p>
+    <w:p>
+      <w:pPr>
+        <w:pStyle w:val="Prrafodelista"/>
+        <w:tabs>
+          <w:tab w:val="left" w:pos="860"/>
+        </w:tabs>
+        <w:spacing w:line="264" w:lineRule="auto"/>
+        <w:ind w:right="146" w:firstLine="0"/>
+        <w:jc w:val="center"/>
+        <w:rPr>
+          <w:sz w:val="20"/>
+        </w:rPr>
+      </w:pPr>
+      <w:r>
+        <w:rPr>
+          <w:noProof/>
+          <w:lang w:val="en-US"/>
+        </w:rPr>
+        <w:drawing>
+          <wp:inline distT="0" distB="0" distL="0" distR="0" wp14:anchorId="60B14DB4" wp14:editId="0CFED6A6">
+            <wp:extent cx="3324225" cy="466725"/>
+            <wp:effectExtent l="0" t="0" r="9525" b="9525"/>
+            <wp:docPr id="2" name="Imagen 2"/>
+            <wp:cNvGraphicFramePr>
+              <a:graphicFrameLocks xmlns:a="http://schemas.openxmlformats.org/drawingml/2006/main" noChangeAspect="1"/>
+            </wp:cNvGraphicFramePr>
+            <a:graphic xmlns:a="http://schemas.openxmlformats.org/drawingml/2006/main">
+              <a:graphicData uri="http://schemas.openxmlformats.org/drawingml/2006/picture">
+                <pic:pic xmlns:pic="http://schemas.openxmlformats.org/drawingml/2006/picture">
+                  <pic:nvPicPr>
+                    <pic:cNvPr id="1" name=""/>
+                    <pic:cNvPicPr/>
+                  </pic:nvPicPr>
+                  <pic:blipFill>
+                    <a:blip r:embed="rId13"/>
+                    <a:stretch>
+                      <a:fillRect/>
+                    </a:stretch>
+                  </pic:blipFill>
+                  <pic:spPr>
+                    <a:xfrm>
+                      <a:off x="0" y="0"/>
+                      <a:ext cx="3324225" cy="466725"/>
+                    </a:xfrm>
+                    <a:prstGeom prst="rect">
+                      <a:avLst/>
+                    </a:prstGeom>
+                  </pic:spPr>
+                </pic:pic>
+              </a:graphicData>
+            </a:graphic>
+          </wp:inline>
+        </w:drawing>
+      </w:r>
+    </w:p>
+    <w:p>
+      <w:pPr>
+        <w:pStyle w:val="Prrafodelista"/>
+        <w:tabs>
+          <w:tab w:val="left" w:pos="860"/>
+        </w:tabs>
+        <w:spacing w:line="264" w:lineRule="auto"/>
+        <w:ind w:right="146" w:firstLine="0"/>
+        <w:jc w:val="center"/>
+        <w:rPr>
+          <w:sz w:val="20"/>
+        </w:rPr>
+      </w:pPr>
+    </w:p>
+    <w:p>
+      <w:pPr>
+        <w:pStyle w:val="Prrafodelista"/>
+        <w:tabs>
+          <w:tab w:val="left" w:pos="860"/>
+        </w:tabs>
+        <w:spacing w:line="264" w:lineRule="auto"/>
+        <w:ind w:right="146" w:firstLine="0"/>
+        <w:jc w:val="center"/>
+        <w:rPr>
+          <w:color w:val="FF0000"/>
+          <w:sz w:val="24"/>
+          <w:szCs w:val="24"/>
+        </w:rPr>
+      </w:pPr>
+      <w:r>
+        <w:rPr>
+          <w:color w:val="FF0000"/>
+          <w:sz w:val="24"/>
+          <w:szCs w:val="24"/>
+        </w:rPr>
+        <w:t>MARIA DB – Linux FREEBSD</w:t>
+      </w:r>
+    </w:p>
+    <w:p>
+      <w:pPr>
+        <w:pStyle w:val="Prrafodelista"/>
+        <w:tabs>
+          <w:tab w:val="left" w:pos="860"/>
+        </w:tabs>
+        <w:spacing w:line="264" w:lineRule="auto"/>
+        <w:ind w:right="146" w:firstLine="0"/>
+        <w:jc w:val="center"/>
+        <w:rPr>
+          <w:color w:val="FF0000"/>
+          <w:sz w:val="24"/>
+          <w:szCs w:val="24"/>
+        </w:rPr>
+      </w:pPr>
+    </w:p>
+    <w:p>
+      <w:pPr>
+        <w:pStyle w:val="Prrafodelista"/>
+        <w:tabs>
+          <w:tab w:val="left" w:pos="860"/>
+        </w:tabs>
+        <w:spacing w:line="264" w:lineRule="auto"/>
+        <w:ind w:right="146" w:firstLine="0"/>
+        <w:jc w:val="center"/>
+        <w:rPr>
+          <w:color w:val="00B050"/>
+          <w:sz w:val="20"/>
+          <w:szCs w:val="20"/>
+        </w:rPr>
+      </w:pPr>
+      <w:r>
+        <w:rPr>
+          <w:color w:val="00B050"/>
+          <w:sz w:val="20"/>
+          <w:szCs w:val="20"/>
+        </w:rPr>
+        <w:t xml:space="preserve">En Linux </w:t>
+      </w:r>
+      <w:proofErr w:type="spellStart"/>
+      <w:r>
+        <w:rPr>
+          <w:color w:val="00B050"/>
+          <w:sz w:val="20"/>
+          <w:szCs w:val="20"/>
+        </w:rPr>
+        <w:t>FreeBSD</w:t>
+      </w:r>
+      <w:proofErr w:type="spellEnd"/>
+      <w:r>
+        <w:rPr>
+          <w:color w:val="00B050"/>
+          <w:sz w:val="20"/>
+          <w:szCs w:val="20"/>
+        </w:rPr>
+        <w:t xml:space="preserve"> es mucho </w:t>
+      </w:r>
+      <w:proofErr w:type="spellStart"/>
+      <w:r>
+        <w:rPr>
+          <w:color w:val="00B050"/>
+          <w:sz w:val="20"/>
+          <w:szCs w:val="20"/>
+        </w:rPr>
+        <w:t>mas</w:t>
+      </w:r>
+      <w:proofErr w:type="spellEnd"/>
+      <w:r>
+        <w:rPr>
+          <w:color w:val="00B050"/>
+          <w:sz w:val="20"/>
+          <w:szCs w:val="20"/>
+        </w:rPr>
+        <w:t xml:space="preserve"> sencillo auto iniciar el servidor de nuestras bases de datos, para ello iremos al directorio “cd /</w:t>
+      </w:r>
+      <w:proofErr w:type="spellStart"/>
+      <w:r>
+        <w:rPr>
+          <w:color w:val="00B050"/>
+          <w:sz w:val="20"/>
+          <w:szCs w:val="20"/>
+        </w:rPr>
+        <w:t>etc</w:t>
+      </w:r>
+      <w:proofErr w:type="spellEnd"/>
+      <w:r>
+        <w:rPr>
+          <w:color w:val="00B050"/>
+          <w:sz w:val="20"/>
+          <w:szCs w:val="20"/>
+        </w:rPr>
+        <w:t xml:space="preserve">” y utilizando el editor vi, editaremos el archivo </w:t>
+      </w:r>
+      <w:proofErr w:type="spellStart"/>
+      <w:proofErr w:type="gramStart"/>
+      <w:r>
+        <w:rPr>
+          <w:color w:val="00B050"/>
+          <w:sz w:val="20"/>
+          <w:szCs w:val="20"/>
+        </w:rPr>
+        <w:t>rc.conf</w:t>
+      </w:r>
+      <w:proofErr w:type="spellEnd"/>
+      <w:proofErr w:type="gramEnd"/>
+      <w:r>
+        <w:rPr>
+          <w:color w:val="00B050"/>
+          <w:sz w:val="20"/>
+          <w:szCs w:val="20"/>
+        </w:rPr>
+        <w:t xml:space="preserve"> con el siguiente comando “vi </w:t>
+      </w:r>
+      <w:proofErr w:type="spellStart"/>
+      <w:r>
+        <w:rPr>
+          <w:color w:val="00B050"/>
+          <w:sz w:val="20"/>
+          <w:szCs w:val="20"/>
+        </w:rPr>
+        <w:t>rc.conf</w:t>
+      </w:r>
+      <w:proofErr w:type="spellEnd"/>
+      <w:r>
+        <w:rPr>
+          <w:color w:val="00B050"/>
+          <w:sz w:val="20"/>
+          <w:szCs w:val="20"/>
+        </w:rPr>
+        <w:t>” y nos debería mostrar algo como esto:</w:t>
+      </w:r>
+    </w:p>
+    <w:p>
+      <w:pPr>
+        <w:pStyle w:val="Prrafodelista"/>
+        <w:tabs>
+          <w:tab w:val="left" w:pos="860"/>
+        </w:tabs>
+        <w:spacing w:line="264" w:lineRule="auto"/>
+        <w:ind w:right="146" w:firstLine="0"/>
+        <w:jc w:val="center"/>
+        <w:rPr>
+          <w:color w:val="00B050"/>
+          <w:sz w:val="20"/>
+          <w:szCs w:val="20"/>
+        </w:rPr>
+      </w:pPr>
+      <w:r>
+        <w:rPr>
+          <w:noProof/>
+          <w:lang w:val="en-US"/>
+        </w:rPr>
+        <w:drawing>
+          <wp:inline distT="0" distB="0" distL="0" distR="0" wp14:anchorId="6095BAB9" wp14:editId="6B292472">
+            <wp:extent cx="5810250" cy="1581150"/>
+            <wp:effectExtent l="0" t="0" r="0" b="0"/>
+            <wp:docPr id="5" name="Imagen 5"/>
+            <wp:cNvGraphicFramePr>
+              <a:graphicFrameLocks xmlns:a="http://schemas.openxmlformats.org/drawingml/2006/main" noChangeAspect="1"/>
+            </wp:cNvGraphicFramePr>
+            <a:graphic xmlns:a="http://schemas.openxmlformats.org/drawingml/2006/main">
+              <a:graphicData uri="http://schemas.openxmlformats.org/drawingml/2006/picture">
+                <pic:pic xmlns:pic="http://schemas.openxmlformats.org/drawingml/2006/picture">
+                  <pic:nvPicPr>
+                    <pic:cNvPr id="1" name=""/>
+                    <pic:cNvPicPr/>
+                  </pic:nvPicPr>
+                  <pic:blipFill>
+                    <a:blip r:embed="rId14"/>
+                    <a:stretch>
+                      <a:fillRect/>
+                    </a:stretch>
+                  </pic:blipFill>
+                  <pic:spPr>
+                    <a:xfrm>
+                      <a:off x="0" y="0"/>
+                      <a:ext cx="5810250" cy="1581150"/>
+                    </a:xfrm>
+                    <a:prstGeom prst="rect">
+                      <a:avLst/>
+                    </a:prstGeom>
+                  </pic:spPr>
+                </pic:pic>
+              </a:graphicData>
+            </a:graphic>
+          </wp:inline>
+        </w:drawing>
+      </w:r>
+    </w:p>
+    <w:p>
+      <w:pPr>
+        <w:pStyle w:val="Prrafodelista"/>
+        <w:tabs>
+          <w:tab w:val="left" w:pos="860"/>
+        </w:tabs>
+        <w:spacing w:line="264" w:lineRule="auto"/>
+        <w:ind w:right="146" w:firstLine="0"/>
+        <w:jc w:val="center"/>
+        <w:rPr>
+          <w:color w:val="00B050"/>
+          <w:sz w:val="20"/>
+          <w:szCs w:val="20"/>
+        </w:rPr>
+      </w:pPr>
+      <w:r>
+        <w:rPr>
+          <w:color w:val="00B050"/>
+          <w:sz w:val="20"/>
+          <w:szCs w:val="20"/>
+        </w:rPr>
+        <w:t xml:space="preserve">Luego, para poder iniciar nuestro servidor de </w:t>
+      </w:r>
+      <w:proofErr w:type="spellStart"/>
+      <w:r>
+        <w:rPr>
+          <w:color w:val="00B050"/>
+          <w:sz w:val="20"/>
+          <w:szCs w:val="20"/>
+        </w:rPr>
+        <w:t>mysql</w:t>
+      </w:r>
+      <w:proofErr w:type="spellEnd"/>
+      <w:r>
+        <w:rPr>
+          <w:color w:val="00B050"/>
+          <w:sz w:val="20"/>
+          <w:szCs w:val="20"/>
+        </w:rPr>
+        <w:t xml:space="preserve"> después de iniciar nuestro sistema operativo, debemos agregar la siguiente línea: </w:t>
+      </w:r>
+      <w:proofErr w:type="spellStart"/>
+      <w:r>
+        <w:rPr>
+          <w:color w:val="00B050"/>
+          <w:sz w:val="20"/>
+          <w:szCs w:val="20"/>
+        </w:rPr>
+        <w:t>mysql_enabled</w:t>
+      </w:r>
+      <w:proofErr w:type="spellEnd"/>
+      <w:proofErr w:type="gramStart"/>
+      <w:r>
+        <w:rPr>
+          <w:color w:val="00B050"/>
+          <w:sz w:val="20"/>
+          <w:szCs w:val="20"/>
+        </w:rPr>
+        <w:t>=”YES</w:t>
+      </w:r>
+      <w:proofErr w:type="gramEnd"/>
+      <w:r>
+        <w:rPr>
+          <w:color w:val="00B050"/>
+          <w:sz w:val="20"/>
+          <w:szCs w:val="20"/>
+        </w:rPr>
+        <w:t xml:space="preserve">”, con esto estamos diciéndole que inicie </w:t>
+      </w:r>
+      <w:proofErr w:type="spellStart"/>
+      <w:r>
+        <w:rPr>
+          <w:color w:val="00B050"/>
+          <w:sz w:val="20"/>
+          <w:szCs w:val="20"/>
+        </w:rPr>
+        <w:t>mysql</w:t>
+      </w:r>
+      <w:proofErr w:type="spellEnd"/>
+      <w:r>
+        <w:rPr>
+          <w:color w:val="00B050"/>
+          <w:sz w:val="20"/>
+          <w:szCs w:val="20"/>
+        </w:rPr>
+        <w:t xml:space="preserve"> con los archivos de configuración del sistema operativo</w:t>
+      </w:r>
+    </w:p>
+    <w:p>
+      <w:pPr>
+        <w:pStyle w:val="Prrafodelista"/>
+        <w:tabs>
+          <w:tab w:val="left" w:pos="860"/>
+        </w:tabs>
+        <w:spacing w:line="264" w:lineRule="auto"/>
+        <w:ind w:right="146" w:firstLine="0"/>
+        <w:jc w:val="center"/>
+        <w:rPr>
+          <w:color w:val="00B050"/>
+          <w:sz w:val="20"/>
+          <w:szCs w:val="20"/>
+        </w:rPr>
+      </w:pPr>
+      <w:r>
+        <w:rPr>
+          <w:noProof/>
+          <w:lang w:val="en-US"/>
+        </w:rPr>
+        <w:drawing>
+          <wp:inline distT="0" distB="0" distL="0" distR="0" wp14:anchorId="4A5EBB4F" wp14:editId="2F44A323">
+            <wp:extent cx="5648325" cy="2009775"/>
+            <wp:effectExtent l="0" t="0" r="9525" b="9525"/>
+            <wp:docPr id="6" name="Imagen 6"/>
+            <wp:cNvGraphicFramePr>
+              <a:graphicFrameLocks xmlns:a="http://schemas.openxmlformats.org/drawingml/2006/main" noChangeAspect="1"/>
+            </wp:cNvGraphicFramePr>
+            <a:graphic xmlns:a="http://schemas.openxmlformats.org/drawingml/2006/main">
+              <a:graphicData uri="http://schemas.openxmlformats.org/drawingml/2006/picture">
+                <pic:pic xmlns:pic="http://schemas.openxmlformats.org/drawingml/2006/picture">
+                  <pic:nvPicPr>
+                    <pic:cNvPr id="1" name=""/>
+                    <pic:cNvPicPr/>
+                  </pic:nvPicPr>
+                  <pic:blipFill>
+                    <a:blip r:embed="rId15"/>
+                    <a:stretch>
+                      <a:fillRect/>
+                    </a:stretch>
+                  </pic:blipFill>
+                  <pic:spPr>
+                    <a:xfrm>
+                      <a:off x="0" y="0"/>
+                      <a:ext cx="5648325" cy="2009775"/>
+                    </a:xfrm>
+                    <a:prstGeom prst="rect">
+                      <a:avLst/>
+                    </a:prstGeom>
+                  </pic:spPr>
+                </pic:pic>
+              </a:graphicData>
+            </a:graphic>
+          </wp:inline>
+        </w:drawing>
+      </w:r>
+    </w:p>
+    <w:p>
+      <w:pPr>
+        <w:pStyle w:val="Prrafodelista"/>
+        <w:tabs>
+          <w:tab w:val="left" w:pos="860"/>
+        </w:tabs>
+        <w:spacing w:line="264" w:lineRule="auto"/>
+        <w:ind w:right="146" w:firstLine="0"/>
+        <w:jc w:val="center"/>
+        <w:rPr>
+          <w:color w:val="00B050"/>
+          <w:sz w:val="20"/>
+          <w:szCs w:val="20"/>
+        </w:rPr>
+      </w:pPr>
+      <w:r>
+        <w:rPr>
+          <w:color w:val="00B050"/>
+          <w:sz w:val="20"/>
+          <w:szCs w:val="20"/>
+        </w:rPr>
+        <w:t xml:space="preserve">Guardamos el archivo y </w:t>
+      </w:r>
+      <w:r>
+        <w:rPr>
+          <w:color w:val="00B050"/>
+          <w:sz w:val="20"/>
+          <w:szCs w:val="20"/>
+        </w:rPr>
+        <w:t xml:space="preserve">podemos testear reiniciando la </w:t>
+      </w:r>
+      <w:proofErr w:type="spellStart"/>
+      <w:r>
+        <w:rPr>
+          <w:color w:val="00B050"/>
+          <w:sz w:val="20"/>
+          <w:szCs w:val="20"/>
+        </w:rPr>
+        <w:t>maquina</w:t>
+      </w:r>
+      <w:proofErr w:type="spellEnd"/>
+      <w:r>
+        <w:rPr>
+          <w:color w:val="00B050"/>
+          <w:sz w:val="20"/>
+          <w:szCs w:val="20"/>
+        </w:rPr>
+        <w:t xml:space="preserve"> y accediendo directamente a una base de datos con el comando “</w:t>
+      </w:r>
+      <w:proofErr w:type="spellStart"/>
+      <w:r>
+        <w:rPr>
+          <w:color w:val="00B050"/>
+          <w:sz w:val="20"/>
+          <w:szCs w:val="20"/>
+        </w:rPr>
+        <w:t>mysql</w:t>
+      </w:r>
+      <w:proofErr w:type="spellEnd"/>
+      <w:r>
+        <w:rPr>
+          <w:color w:val="00B050"/>
+          <w:sz w:val="20"/>
+          <w:szCs w:val="20"/>
+        </w:rPr>
+        <w:t xml:space="preserve"> -u Johann -p </w:t>
+      </w:r>
+      <w:proofErr w:type="spellStart"/>
+      <w:r>
+        <w:rPr>
+          <w:color w:val="00B050"/>
+          <w:sz w:val="20"/>
+          <w:szCs w:val="20"/>
+        </w:rPr>
+        <w:t>destiny</w:t>
+      </w:r>
+      <w:proofErr w:type="spellEnd"/>
+      <w:r>
+        <w:rPr>
+          <w:color w:val="00B050"/>
+          <w:sz w:val="20"/>
+          <w:szCs w:val="20"/>
+        </w:rPr>
+        <w:t>” lo cual nos debería permitir acceder a la base de datos sin errores de conexión al servidor o cualquier otro</w:t>
+      </w:r>
+    </w:p>
+    <w:p>
+      <w:pPr>
+        <w:pStyle w:val="Prrafodelista"/>
+        <w:tabs>
+          <w:tab w:val="left" w:pos="860"/>
+        </w:tabs>
+        <w:spacing w:line="264" w:lineRule="auto"/>
+        <w:ind w:right="146" w:firstLine="0"/>
+        <w:jc w:val="center"/>
+        <w:rPr>
+          <w:color w:val="00B050"/>
+          <w:sz w:val="20"/>
+          <w:szCs w:val="20"/>
+        </w:rPr>
+      </w:pPr>
+      <w:r>
+        <w:rPr>
+          <w:noProof/>
+          <w:lang w:val="en-US"/>
+        </w:rPr>
+        <w:lastRenderedPageBreak/>
+        <w:drawing>
+          <wp:inline distT="0" distB="0" distL="0" distR="0" wp14:anchorId="697223B6" wp14:editId="4070A359">
+            <wp:extent cx="5124450" cy="2041275"/>
+            <wp:effectExtent l="0" t="0" r="0" b="0"/>
+            <wp:docPr id="7" name="Imagen 7"/>
+            <wp:cNvGraphicFramePr>
+              <a:graphicFrameLocks xmlns:a="http://schemas.openxmlformats.org/drawingml/2006/main" noChangeAspect="1"/>
+            </wp:cNvGraphicFramePr>
+            <a:graphic xmlns:a="http://schemas.openxmlformats.org/drawingml/2006/main">
+              <a:graphicData uri="http://schemas.openxmlformats.org/drawingml/2006/picture">
+                <pic:pic xmlns:pic="http://schemas.openxmlformats.org/drawingml/2006/picture">
+                  <pic:nvPicPr>
+                    <pic:cNvPr id="1" name=""/>
+                    <pic:cNvPicPr/>
+                  </pic:nvPicPr>
+                  <pic:blipFill>
+                    <a:blip r:embed="rId16"/>
+                    <a:stretch>
+                      <a:fillRect/>
+                    </a:stretch>
+                  </pic:blipFill>
+                  <pic:spPr>
+                    <a:xfrm>
+                      <a:off x="0" y="0"/>
                       <a:ext cx="5163196" cy="2056709"/>
                     </a:xfrm>
                     <a:prstGeom prst="rect">
@@ -3732,7 +4596,6 @@
         <w:rPr>
           <w:sz w:val="20"/>
         </w:rPr>
-        <w:lastRenderedPageBreak/>
         <w:t>Usando</w:t>
       </w:r>
       <w:r>
@@ -4139,7 +5002,7 @@
 </file>
 
 <file path=word/numbering.xml><?xml version="1.0" encoding="utf-8"?>
-<w:numbering xmlns:wpc="http://schemas.microsoft.com/office/word/2010/wordprocessingCanvas" xmlns:cx="http://schemas.microsoft.com/office/drawing/2014/chartex" xmlns:cx1="http://schemas.microsoft.com/office/drawing/2015/9/8/chartex" xmlns:cx2="http://schemas.microsoft.com/office/drawing/2015/10/21/chartex" xmlns:cx3="http://schemas.microsoft.com/office/drawing/2016/5/9/chartex" xmlns:cx4="http://schemas.microsoft.com/office/drawing/2016/5/10/chartex" xmlns:cx5="http://schemas.microsoft.com/office/drawing/2016/5/11/chartex" xmlns:cx6="http://schemas.microsoft.com/office/drawing/2016/5/12/chartex" xmlns:cx7="http://schemas.microsoft.com/office/drawing/2016/5/13/chartex" xmlns:cx8="http://schemas.microsoft.com/office/drawing/2016/5/14/chartex" xmlns:mc="http://schemas.openxmlformats.org/markup-compatibility/2006" xmlns:aink="http://schemas.microsoft.com/office/drawing/2016/ink" xmlns:am3d="http://schemas.microsoft.com/office/drawing/2017/model3d" xmlns:o="urn:schemas-microsoft-com:office:office" xmlns:r="http://schemas.openxmlformats.org/officeDocument/2006/relationships" xmlns:m="http://schemas.openxmlformats.org/officeDocument/2006/math" xmlns:v="urn:schemas-microsoft-com:vml" xmlns:wp14="http://schemas.microsoft.com/office/word/2010/wordprocessingDrawing" xmlns:wp="http://schemas.openxmlformats.org/drawingml/2006/wordprocessingDrawing" xmlns:w10="urn:schemas-microsoft-com:office:word" xmlns:w="http://schemas.openxmlformats.org/wordprocessingml/2006/main" xmlns:w14="http://schemas.microsoft.com/office/word/2010/wordml" xmlns:w15="http://schemas.microsoft.com/office/word/2012/wordml" xmlns:w16cex="http://schemas.microsoft.com/office/word/2018/wordml/cex" xmlns:w16cid="http://schemas.microsoft.com/office/word/2016/wordml/cid" xmlns:w16="http://schemas.microsoft.com/office/word/2018/wordml" xmlns:w16se="http://schemas.microsoft.com/office/word/2015/wordml/symex" xmlns:wpg="http://schemas.microsoft.com/office/word/2010/wordprocessingGroup" xmlns:wpi="http://schemas.microsoft.com/office/word/2010/wordprocessingInk" xmlns:wne="http://schemas.microsoft.com/office/word/2006/wordml" xmlns:wps="http://schemas.microsoft.com/office/word/2010/wordprocessingShape" mc:Ignorable="w14 w15 w16se w16cid w16 w16cex wp14">
+<w:numbering xmlns:wpc="http://schemas.microsoft.com/office/word/2010/wordprocessingCanvas" xmlns:cx="http://schemas.microsoft.com/office/drawing/2014/chartex" xmlns:mc="http://schemas.openxmlformats.org/markup-compatibility/2006" xmlns:o="urn:schemas-microsoft-com:office:office" xmlns:r="http://schemas.openxmlformats.org/officeDocument/2006/relationships" xmlns:m="http://schemas.openxmlformats.org/officeDocument/2006/math" xmlns:v="urn:schemas-microsoft-com:vml" xmlns:wp14="http://schemas.microsoft.com/office/word/2010/wordprocessingDrawing" xmlns:wp="http://schemas.openxmlformats.org/drawingml/2006/wordprocessingDrawing" xmlns:w10="urn:schemas-microsoft-com:office:word" xmlns:w="http://schemas.openxmlformats.org/wordprocessingml/2006/main" xmlns:w14="http://schemas.microsoft.com/office/word/2010/wordml" xmlns:w15="http://schemas.microsoft.com/office/word/2012/wordml" xmlns:w16se="http://schemas.microsoft.com/office/word/2015/wordml/symex" xmlns:wpg="http://schemas.microsoft.com/office/word/2010/wordprocessingGroup" xmlns:wpi="http://schemas.microsoft.com/office/word/2010/wordprocessingInk" xmlns:wne="http://schemas.microsoft.com/office/word/2006/wordml" xmlns:wps="http://schemas.microsoft.com/office/word/2010/wordprocessingShape" mc:Ignorable="w14 w15 w16se wp14">
   <w:abstractNum w:abstractNumId="0" w15:restartNumberingAfterBreak="0">
     <w:nsid w:val="5B296C71"/>
     <w:multiLevelType w:val="hybridMultilevel"/>
@@ -4391,7 +5254,7 @@
 </file>
 
 <file path=word/styles.xml><?xml version="1.0" encoding="utf-8"?>
-<w:styles xmlns:mc="http://schemas.openxmlformats.org/markup-compatibility/2006" xmlns:r="http://schemas.openxmlformats.org/officeDocument/2006/relationships" xmlns:w="http://schemas.openxmlformats.org/wordprocessingml/2006/main" xmlns:w14="http://schemas.microsoft.com/office/word/2010/wordml" xmlns:w15="http://schemas.microsoft.com/office/word/2012/wordml" xmlns:w16cex="http://schemas.microsoft.com/office/word/2018/wordml/cex" xmlns:w16cid="http://schemas.microsoft.com/office/word/2016/wordml/cid" xmlns:w16="http://schemas.microsoft.com/office/word/2018/wordml" xmlns:w16se="http://schemas.microsoft.com/office/word/2015/wordml/symex" mc:Ignorable="w14 w15 w16se w16cid w16 w16cex">
+<w:styles xmlns:mc="http://schemas.openxmlformats.org/markup-compatibility/2006" xmlns:r="http://schemas.openxmlformats.org/officeDocument/2006/relationships" xmlns:w="http://schemas.openxmlformats.org/wordprocessingml/2006/main" xmlns:w14="http://schemas.microsoft.com/office/word/2010/wordml" xmlns:w15="http://schemas.microsoft.com/office/word/2012/wordml" xmlns:w16se="http://schemas.microsoft.com/office/word/2015/wordml/symex" mc:Ignorable="w14 w15 w16se">
   <w:docDefaults>
     <w:rPrDefault>
       <w:rPr>
@@ -4409,7 +5272,7 @@
       </w:pPr>
     </w:pPrDefault>
   </w:docDefaults>
-  <w:latentStyles w:defLockedState="0" w:defUIPriority="99" w:defSemiHidden="0" w:defUnhideWhenUsed="0" w:defQFormat="0" w:count="376">
+  <w:latentStyles w:defLockedState="0" w:defUIPriority="99" w:defSemiHidden="0" w:defUnhideWhenUsed="0" w:defQFormat="0" w:count="371">
     <w:lsdException w:name="Normal" w:uiPriority="0" w:qFormat="1"/>
     <w:lsdException w:name="heading 1" w:uiPriority="9" w:qFormat="1"/>
     <w:lsdException w:name="heading 2" w:semiHidden="1" w:uiPriority="9" w:unhideWhenUsed="1" w:qFormat="1"/>
@@ -4781,11 +5644,6 @@
     <w:lsdException w:name="List Table 5 Dark Accent 6" w:uiPriority="50"/>
     <w:lsdException w:name="List Table 6 Colorful Accent 6" w:uiPriority="51"/>
     <w:lsdException w:name="List Table 7 Colorful Accent 6" w:uiPriority="52"/>
-    <w:lsdException w:name="Mention" w:semiHidden="1" w:unhideWhenUsed="1"/>
-    <w:lsdException w:name="Smart Hyperlink" w:semiHidden="1" w:unhideWhenUsed="1"/>
-    <w:lsdException w:name="Hashtag" w:semiHidden="1" w:unhideWhenUsed="1"/>
-    <w:lsdException w:name="Unresolved Mention" w:semiHidden="1" w:unhideWhenUsed="1"/>
-    <w:lsdException w:name="Smart Link" w:semiHidden="1" w:unhideWhenUsed="1"/>
   </w:latentStyles>
   <w:style w:type="paragraph" w:default="1" w:styleId="Normal">
     <w:name w:val="Normal"/>

</xml_diff>

<commit_message>
lab 4 postgresql remote
</commit_message>
<xml_diff>
--- a/Laboratorios/Laboratorio 4/Laboratorio No4.docx
+++ b/Laboratorios/Laboratorio 4/Laboratorio No4.docx
@@ -4072,6 +4072,433 @@
           <w:sz w:val="20"/>
         </w:rPr>
         <w:t>tablas.</w:t>
+      </w:r>
+    </w:p>
+    <w:p>
+      <w:pPr>
+        <w:tabs>
+          <w:tab w:val="left" w:pos="860"/>
+        </w:tabs>
+        <w:spacing w:line="266" w:lineRule="auto"/>
+        <w:ind w:right="145"/>
+        <w:jc w:val="center"/>
+        <w:rPr>
+          <w:sz w:val="20"/>
+        </w:rPr>
+      </w:pPr>
+    </w:p>
+    <w:p>
+      <w:pPr>
+        <w:tabs>
+          <w:tab w:val="left" w:pos="860"/>
+        </w:tabs>
+        <w:spacing w:line="266" w:lineRule="auto"/>
+        <w:ind w:right="145"/>
+        <w:jc w:val="center"/>
+        <w:rPr>
+          <w:color w:val="FF0000"/>
+          <w:sz w:val="24"/>
+          <w:szCs w:val="24"/>
+        </w:rPr>
+      </w:pPr>
+    </w:p>
+    <w:p>
+      <w:pPr>
+        <w:tabs>
+          <w:tab w:val="left" w:pos="860"/>
+        </w:tabs>
+        <w:spacing w:line="266" w:lineRule="auto"/>
+        <w:ind w:right="145"/>
+        <w:jc w:val="center"/>
+        <w:rPr>
+          <w:color w:val="FF0000"/>
+          <w:sz w:val="24"/>
+          <w:szCs w:val="24"/>
+        </w:rPr>
+      </w:pPr>
+      <w:r>
+        <w:rPr>
+          <w:color w:val="FF0000"/>
+          <w:sz w:val="24"/>
+          <w:szCs w:val="24"/>
+        </w:rPr>
+        <w:t>Conexión remota POSTGRESQL</w:t>
+      </w:r>
+    </w:p>
+    <w:p>
+      <w:pPr>
+        <w:tabs>
+          <w:tab w:val="left" w:pos="860"/>
+        </w:tabs>
+        <w:spacing w:line="266" w:lineRule="auto"/>
+        <w:ind w:right="145"/>
+        <w:jc w:val="center"/>
+        <w:rPr>
+          <w:color w:val="FF0000"/>
+          <w:sz w:val="24"/>
+          <w:szCs w:val="24"/>
+        </w:rPr>
+      </w:pPr>
+    </w:p>
+    <w:p>
+      <w:pPr>
+        <w:tabs>
+          <w:tab w:val="left" w:pos="860"/>
+        </w:tabs>
+        <w:spacing w:line="266" w:lineRule="auto"/>
+        <w:ind w:right="145"/>
+        <w:jc w:val="center"/>
+        <w:rPr>
+          <w:color w:val="00B050"/>
+          <w:sz w:val="24"/>
+          <w:szCs w:val="24"/>
+        </w:rPr>
+      </w:pPr>
+      <w:r>
+        <w:rPr>
+          <w:color w:val="00B050"/>
+          <w:sz w:val="24"/>
+          <w:szCs w:val="24"/>
+        </w:rPr>
+        <w:t>Lo primero que haremos será probar nuestra conexión con ayuda de un software llamad DBeare, e ingresmos los datos de la base, con el puerto 5432 que es el puerto por el cual se conecta PostgreSQL, y entramos con un usuario llamado postgres a la base de datos postgres</w:t>
+      </w:r>
+    </w:p>
+    <w:p>
+      <w:pPr>
+        <w:tabs>
+          <w:tab w:val="left" w:pos="860"/>
+        </w:tabs>
+        <w:spacing w:line="266" w:lineRule="auto"/>
+        <w:ind w:right="145"/>
+        <w:jc w:val="center"/>
+        <w:rPr>
+          <w:color w:val="00B050"/>
+          <w:sz w:val="24"/>
+          <w:szCs w:val="24"/>
+        </w:rPr>
+      </w:pPr>
+      <w:r>
+        <w:rPr>
+          <w:noProof/>
+        </w:rPr>
+        <w:drawing>
+          <wp:inline distT="0" distB="0" distL="0" distR="0" wp14:anchorId="105F9377" wp14:editId="3DA8F21B">
+            <wp:extent cx="5267325" cy="5400675"/>
+            <wp:effectExtent l="0" t="0" r="9525" b="9525"/>
+            <wp:docPr id="9" name="Imagen 9"/>
+            <wp:cNvGraphicFramePr>
+              <a:graphicFrameLocks xmlns:a="http://schemas.openxmlformats.org/drawingml/2006/main" noChangeAspect="1"/>
+            </wp:cNvGraphicFramePr>
+            <a:graphic xmlns:a="http://schemas.openxmlformats.org/drawingml/2006/main">
+              <a:graphicData uri="http://schemas.openxmlformats.org/drawingml/2006/picture">
+                <pic:pic xmlns:pic="http://schemas.openxmlformats.org/drawingml/2006/picture">
+                  <pic:nvPicPr>
+                    <pic:cNvPr id="1" name=""/>
+                    <pic:cNvPicPr/>
+                  </pic:nvPicPr>
+                  <pic:blipFill>
+                    <a:blip r:embed="rId12"/>
+                    <a:stretch>
+                      <a:fillRect/>
+                    </a:stretch>
+                  </pic:blipFill>
+                  <pic:spPr>
+                    <a:xfrm>
+                      <a:off x="0" y="0"/>
+                      <a:ext cx="5267325" cy="5400675"/>
+                    </a:xfrm>
+                    <a:prstGeom prst="rect">
+                      <a:avLst/>
+                    </a:prstGeom>
+                  </pic:spPr>
+                </pic:pic>
+              </a:graphicData>
+            </a:graphic>
+          </wp:inline>
+        </w:drawing>
+      </w:r>
+    </w:p>
+    <w:p>
+      <w:pPr>
+        <w:tabs>
+          <w:tab w:val="left" w:pos="860"/>
+        </w:tabs>
+        <w:spacing w:line="266" w:lineRule="auto"/>
+        <w:ind w:right="145"/>
+        <w:jc w:val="center"/>
+        <w:rPr>
+          <w:color w:val="00B050"/>
+          <w:sz w:val="24"/>
+          <w:szCs w:val="24"/>
+        </w:rPr>
+      </w:pPr>
+    </w:p>
+    <w:p>
+      <w:pPr>
+        <w:tabs>
+          <w:tab w:val="left" w:pos="860"/>
+        </w:tabs>
+        <w:spacing w:line="266" w:lineRule="auto"/>
+        <w:ind w:right="145"/>
+        <w:jc w:val="center"/>
+        <w:rPr>
+          <w:color w:val="00B050"/>
+          <w:sz w:val="24"/>
+          <w:szCs w:val="24"/>
+        </w:rPr>
+      </w:pPr>
+    </w:p>
+    <w:p>
+      <w:pPr>
+        <w:tabs>
+          <w:tab w:val="left" w:pos="860"/>
+        </w:tabs>
+        <w:spacing w:line="266" w:lineRule="auto"/>
+        <w:ind w:right="145"/>
+        <w:jc w:val="center"/>
+        <w:rPr>
+          <w:color w:val="00B050"/>
+          <w:sz w:val="24"/>
+          <w:szCs w:val="24"/>
+        </w:rPr>
+      </w:pPr>
+    </w:p>
+    <w:p>
+      <w:pPr>
+        <w:tabs>
+          <w:tab w:val="left" w:pos="860"/>
+        </w:tabs>
+        <w:spacing w:line="266" w:lineRule="auto"/>
+        <w:ind w:right="145"/>
+        <w:jc w:val="center"/>
+        <w:rPr>
+          <w:color w:val="00B050"/>
+          <w:sz w:val="24"/>
+          <w:szCs w:val="24"/>
+        </w:rPr>
+      </w:pPr>
+    </w:p>
+    <w:p>
+      <w:pPr>
+        <w:tabs>
+          <w:tab w:val="left" w:pos="860"/>
+        </w:tabs>
+        <w:spacing w:line="266" w:lineRule="auto"/>
+        <w:ind w:right="145"/>
+        <w:jc w:val="center"/>
+        <w:rPr>
+          <w:color w:val="00B050"/>
+          <w:sz w:val="24"/>
+          <w:szCs w:val="24"/>
+        </w:rPr>
+      </w:pPr>
+    </w:p>
+    <w:p>
+      <w:pPr>
+        <w:tabs>
+          <w:tab w:val="left" w:pos="860"/>
+        </w:tabs>
+        <w:spacing w:line="266" w:lineRule="auto"/>
+        <w:ind w:right="145"/>
+        <w:jc w:val="center"/>
+        <w:rPr>
+          <w:color w:val="00B050"/>
+          <w:sz w:val="24"/>
+          <w:szCs w:val="24"/>
+        </w:rPr>
+      </w:pPr>
+    </w:p>
+    <w:p>
+      <w:pPr>
+        <w:tabs>
+          <w:tab w:val="left" w:pos="860"/>
+        </w:tabs>
+        <w:spacing w:line="266" w:lineRule="auto"/>
+        <w:ind w:right="145"/>
+        <w:jc w:val="center"/>
+        <w:rPr>
+          <w:color w:val="00B050"/>
+          <w:sz w:val="24"/>
+          <w:szCs w:val="24"/>
+        </w:rPr>
+      </w:pPr>
+    </w:p>
+    <w:p>
+      <w:pPr>
+        <w:tabs>
+          <w:tab w:val="left" w:pos="860"/>
+        </w:tabs>
+        <w:spacing w:line="266" w:lineRule="auto"/>
+        <w:ind w:right="145"/>
+        <w:jc w:val="center"/>
+        <w:rPr>
+          <w:color w:val="00B050"/>
+          <w:sz w:val="24"/>
+          <w:szCs w:val="24"/>
+        </w:rPr>
+      </w:pPr>
+    </w:p>
+    <w:p>
+      <w:pPr>
+        <w:tabs>
+          <w:tab w:val="left" w:pos="860"/>
+        </w:tabs>
+        <w:spacing w:line="266" w:lineRule="auto"/>
+        <w:ind w:right="145"/>
+        <w:jc w:val="center"/>
+        <w:rPr>
+          <w:color w:val="00B050"/>
+          <w:sz w:val="24"/>
+          <w:szCs w:val="24"/>
+        </w:rPr>
+      </w:pPr>
+      <w:r>
+        <w:rPr>
+          <w:color w:val="00B050"/>
+          <w:sz w:val="24"/>
+          <w:szCs w:val="24"/>
+        </w:rPr>
+        <w:lastRenderedPageBreak/>
+        <w:t>Si nuestra base de datos esta condifurada para conexión remota desde la ip desde la cual nos vamos a conectar, entonces debería conectarse de manera exitosa</w:t>
+      </w:r>
+    </w:p>
+    <w:p>
+      <w:pPr>
+        <w:tabs>
+          <w:tab w:val="left" w:pos="860"/>
+        </w:tabs>
+        <w:spacing w:line="266" w:lineRule="auto"/>
+        <w:ind w:right="145"/>
+        <w:jc w:val="center"/>
+        <w:rPr>
+          <w:color w:val="FF0000"/>
+          <w:sz w:val="24"/>
+          <w:szCs w:val="24"/>
+        </w:rPr>
+      </w:pPr>
+      <w:r>
+        <w:rPr>
+          <w:noProof/>
+        </w:rPr>
+        <w:drawing>
+          <wp:inline distT="0" distB="0" distL="0" distR="0" wp14:anchorId="1E8C2FCC" wp14:editId="03126541">
+            <wp:extent cx="4943475" cy="1685925"/>
+            <wp:effectExtent l="0" t="0" r="9525" b="9525"/>
+            <wp:docPr id="8" name="Imagen 8"/>
+            <wp:cNvGraphicFramePr>
+              <a:graphicFrameLocks xmlns:a="http://schemas.openxmlformats.org/drawingml/2006/main" noChangeAspect="1"/>
+            </wp:cNvGraphicFramePr>
+            <a:graphic xmlns:a="http://schemas.openxmlformats.org/drawingml/2006/main">
+              <a:graphicData uri="http://schemas.openxmlformats.org/drawingml/2006/picture">
+                <pic:pic xmlns:pic="http://schemas.openxmlformats.org/drawingml/2006/picture">
+                  <pic:nvPicPr>
+                    <pic:cNvPr id="1" name=""/>
+                    <pic:cNvPicPr/>
+                  </pic:nvPicPr>
+                  <pic:blipFill>
+                    <a:blip r:embed="rId13">
+                      <a:extLst>
+                        <a:ext uri="{28A0092B-C50C-407E-A947-70E740481C1C}">
+                          <a14:useLocalDpi xmlns:a14="http://schemas.microsoft.com/office/drawing/2010/main" val="0"/>
+                        </a:ext>
+                      </a:extLst>
+                    </a:blip>
+                    <a:stretch>
+                      <a:fillRect/>
+                    </a:stretch>
+                  </pic:blipFill>
+                  <pic:spPr>
+                    <a:xfrm>
+                      <a:off x="0" y="0"/>
+                      <a:ext cx="4943475" cy="1685925"/>
+                    </a:xfrm>
+                    <a:prstGeom prst="rect">
+                      <a:avLst/>
+                    </a:prstGeom>
+                  </pic:spPr>
+                </pic:pic>
+              </a:graphicData>
+            </a:graphic>
+          </wp:inline>
+        </w:drawing>
+      </w:r>
+    </w:p>
+    <w:p>
+      <w:pPr>
+        <w:tabs>
+          <w:tab w:val="left" w:pos="860"/>
+        </w:tabs>
+        <w:spacing w:line="266" w:lineRule="auto"/>
+        <w:ind w:right="145"/>
+        <w:jc w:val="center"/>
+        <w:rPr>
+          <w:color w:val="00B050"/>
+          <w:sz w:val="24"/>
+          <w:szCs w:val="24"/>
+        </w:rPr>
+      </w:pPr>
+      <w:r>
+        <w:rPr>
+          <w:color w:val="00B050"/>
+          <w:sz w:val="24"/>
+          <w:szCs w:val="24"/>
+        </w:rPr>
+        <w:t>Para poder ver el contenido de las tablas, usaremos el software por el cual nos conectamos, y hacemos conexión con la base de datos de la cual queremos obtener información. Sabremos que estamos conectados ya que nos aparecerá un check verde en el gestor de bases de datos, y si desplegamos la información, en la sección de tablas, encontraremos la lista de cada una y sus propiedades, como las columnas, llaves, triggers y demás. Y en la parte de la derecha, encontraremos la información almacenada en la tabla.</w:t>
+      </w:r>
+    </w:p>
+    <w:p>
+      <w:pPr>
+        <w:tabs>
+          <w:tab w:val="left" w:pos="860"/>
+        </w:tabs>
+        <w:spacing w:line="266" w:lineRule="auto"/>
+        <w:ind w:right="145"/>
+        <w:jc w:val="center"/>
+        <w:rPr>
+          <w:color w:val="00B050"/>
+          <w:sz w:val="24"/>
+          <w:szCs w:val="24"/>
+        </w:rPr>
+      </w:pPr>
+      <w:r>
+        <w:rPr>
+          <w:noProof/>
+        </w:rPr>
+        <w:drawing>
+          <wp:inline distT="0" distB="0" distL="0" distR="0" wp14:anchorId="2D9D4767" wp14:editId="27C805F6">
+            <wp:extent cx="6121400" cy="3471545"/>
+            <wp:effectExtent l="0" t="0" r="0" b="0"/>
+            <wp:docPr id="10" name="Imagen 10"/>
+            <wp:cNvGraphicFramePr>
+              <a:graphicFrameLocks xmlns:a="http://schemas.openxmlformats.org/drawingml/2006/main" noChangeAspect="1"/>
+            </wp:cNvGraphicFramePr>
+            <a:graphic xmlns:a="http://schemas.openxmlformats.org/drawingml/2006/main">
+              <a:graphicData uri="http://schemas.openxmlformats.org/drawingml/2006/picture">
+                <pic:pic xmlns:pic="http://schemas.openxmlformats.org/drawingml/2006/picture">
+                  <pic:nvPicPr>
+                    <pic:cNvPr id="1" name=""/>
+                    <pic:cNvPicPr/>
+                  </pic:nvPicPr>
+                  <pic:blipFill>
+                    <a:blip r:embed="rId14"/>
+                    <a:stretch>
+                      <a:fillRect/>
+                    </a:stretch>
+                  </pic:blipFill>
+                  <pic:spPr>
+                    <a:xfrm>
+                      <a:off x="0" y="0"/>
+                      <a:ext cx="6121400" cy="3471545"/>
+                    </a:xfrm>
+                    <a:prstGeom prst="rect">
+                      <a:avLst/>
+                    </a:prstGeom>
+                  </pic:spPr>
+                </pic:pic>
+              </a:graphicData>
+            </a:graphic>
+          </wp:inline>
+        </w:drawing>
       </w:r>
     </w:p>
     <w:p>

</xml_diff>